<commit_message>
MàJ du livrable final
</commit_message>
<xml_diff>
--- a/Livrables/Livrable 2.docx
+++ b/Livrables/Livrable 2.docx
@@ -1,6 +1,6 @@
 
 <file path=word/document.xml><?xml version="1.0" encoding="utf-8"?>
-<w:document xmlns:wpc="http://schemas.microsoft.com/office/word/2010/wordprocessingCanvas" xmlns:mc="http://schemas.openxmlformats.org/markup-compatibility/2006" xmlns:o="urn:schemas-microsoft-com:office:office" xmlns:r="http://schemas.openxmlformats.org/officeDocument/2006/relationships" xmlns:m="http://schemas.openxmlformats.org/officeDocument/2006/math" xmlns:v="urn:schemas-microsoft-com:vml" xmlns:wp14="http://schemas.microsoft.com/office/word/2010/wordprocessingDrawing" xmlns:wp="http://schemas.openxmlformats.org/drawingml/2006/wordprocessingDrawing" xmlns:w10="urn:schemas-microsoft-com:office:word" xmlns:w="http://schemas.openxmlformats.org/wordprocessingml/2006/main" xmlns:w14="http://schemas.microsoft.com/office/word/2010/wordml" xmlns:w15="http://schemas.microsoft.com/office/word/2012/wordml" xmlns:wpg="http://schemas.microsoft.com/office/word/2010/wordprocessingGroup" xmlns:wpi="http://schemas.microsoft.com/office/word/2010/wordprocessingInk" xmlns:wne="http://schemas.microsoft.com/office/word/2006/wordml" xmlns:wps="http://schemas.microsoft.com/office/word/2010/wordprocessingShape" mc:Ignorable="w14 w15 wp14">
+<w:document xmlns:wpc="http://schemas.microsoft.com/office/word/2010/wordprocessingCanvas" xmlns:cx="http://schemas.microsoft.com/office/drawing/2014/chartex" xmlns:cx1="http://schemas.microsoft.com/office/drawing/2015/9/8/chartex" xmlns:cx2="http://schemas.microsoft.com/office/drawing/2015/10/21/chartex" xmlns:cx3="http://schemas.microsoft.com/office/drawing/2016/5/9/chartex" xmlns:cx4="http://schemas.microsoft.com/office/drawing/2016/5/10/chartex" xmlns:cx5="http://schemas.microsoft.com/office/drawing/2016/5/11/chartex" xmlns:cx6="http://schemas.microsoft.com/office/drawing/2016/5/12/chartex" xmlns:cx7="http://schemas.microsoft.com/office/drawing/2016/5/13/chartex" xmlns:cx8="http://schemas.microsoft.com/office/drawing/2016/5/14/chartex" xmlns:mc="http://schemas.openxmlformats.org/markup-compatibility/2006" xmlns:aink="http://schemas.microsoft.com/office/drawing/2016/ink" xmlns:am3d="http://schemas.microsoft.com/office/drawing/2017/model3d" xmlns:o="urn:schemas-microsoft-com:office:office" xmlns:r="http://schemas.openxmlformats.org/officeDocument/2006/relationships" xmlns:m="http://schemas.openxmlformats.org/officeDocument/2006/math" xmlns:v="urn:schemas-microsoft-com:vml" xmlns:wp14="http://schemas.microsoft.com/office/word/2010/wordprocessingDrawing" xmlns:wp="http://schemas.openxmlformats.org/drawingml/2006/wordprocessingDrawing" xmlns:w10="urn:schemas-microsoft-com:office:word" xmlns:w="http://schemas.openxmlformats.org/wordprocessingml/2006/main" xmlns:w14="http://schemas.microsoft.com/office/word/2010/wordml" xmlns:w15="http://schemas.microsoft.com/office/word/2012/wordml" xmlns:w16cid="http://schemas.microsoft.com/office/word/2016/wordml/cid" xmlns:w16se="http://schemas.microsoft.com/office/word/2015/wordml/symex" xmlns:wpg="http://schemas.microsoft.com/office/word/2010/wordprocessingGroup" xmlns:wpi="http://schemas.microsoft.com/office/word/2010/wordprocessingInk" xmlns:wne="http://schemas.microsoft.com/office/word/2006/wordml" xmlns:wps="http://schemas.microsoft.com/office/word/2010/wordprocessingShape" mc:Ignorable="w14 w15 w16se w16cid wp14">
   <w:body>
     <w:tbl>
       <w:tblPr>
@@ -173,6 +173,7 @@
           <w:szCs w:val="96"/>
         </w:rPr>
       </w:pPr>
+      <w:proofErr w:type="spellStart"/>
       <w:r>
         <w:rPr>
           <w:rFonts w:ascii="Impact" w:hAnsi="Impact"/>
@@ -182,6 +183,7 @@
         </w:rPr>
         <w:t>FlexiBox</w:t>
       </w:r>
+      <w:proofErr w:type="spellEnd"/>
     </w:p>
     <w:p>
       <w:pPr>
@@ -411,8 +413,6 @@
               <w:lang w:eastAsia="fr-FR"/>
             </w:rPr>
           </w:pPr>
-          <w:bookmarkStart w:id="0" w:name="_GoBack"/>
-          <w:bookmarkEnd w:id="0"/>
         </w:p>
         <w:p>
           <w:pPr>
@@ -2354,12 +2354,12 @@
       <w:pPr>
         <w:pStyle w:val="Titre1"/>
       </w:pPr>
-      <w:bookmarkStart w:id="1" w:name="_Toc513499404"/>
+      <w:bookmarkStart w:id="0" w:name="_Toc513499404"/>
       <w:r>
         <w:lastRenderedPageBreak/>
         <w:t>Diagramme de cas d’utilisation</w:t>
       </w:r>
-      <w:bookmarkEnd w:id="1"/>
+      <w:bookmarkEnd w:id="0"/>
     </w:p>
     <w:p/>
     <w:p>
@@ -2426,48 +2426,48 @@
       <w:pPr>
         <w:pStyle w:val="Titre1"/>
       </w:pPr>
-      <w:bookmarkStart w:id="2" w:name="_Toc513499405"/>
+      <w:bookmarkStart w:id="1" w:name="_Toc513499405"/>
       <w:r>
         <w:lastRenderedPageBreak/>
         <w:t>CU : S’inscrire sur le site</w:t>
       </w:r>
+      <w:bookmarkEnd w:id="1"/>
+    </w:p>
+    <w:p>
+      <w:pPr>
+        <w:pStyle w:val="Titre2"/>
+      </w:pPr>
+      <w:bookmarkStart w:id="2" w:name="_Toc513499406"/>
+      <w:r>
+        <w:t>Description textuelle</w:t>
+      </w:r>
       <w:bookmarkEnd w:id="2"/>
     </w:p>
     <w:p>
-      <w:pPr>
-        <w:pStyle w:val="Titre2"/>
-      </w:pPr>
-      <w:bookmarkStart w:id="3" w:name="_Toc513499406"/>
-      <w:r>
-        <w:t>Description textuelle</w:t>
+      <w:r>
+        <w:rPr>
+          <w:u w:val="single"/>
+        </w:rPr>
+        <w:t>Objectif :</w:t>
+      </w:r>
+      <w:r>
+        <w:t xml:space="preserve"> </w:t>
+      </w:r>
+      <w:r>
+        <w:t>Créer un compte utilisateur sur le site afin de pouvoir utiliser ses fonctionnalités</w:t>
+      </w:r>
+    </w:p>
+    <w:p>
+      <w:pPr>
+        <w:pStyle w:val="Titre3"/>
+      </w:pPr>
+      <w:bookmarkStart w:id="3" w:name="_Toc513499122"/>
+      <w:bookmarkStart w:id="4" w:name="_Toc513499407"/>
+      <w:r>
+        <w:t>Acteurs</w:t>
       </w:r>
       <w:bookmarkEnd w:id="3"/>
-    </w:p>
-    <w:p>
-      <w:r>
-        <w:rPr>
-          <w:u w:val="single"/>
-        </w:rPr>
-        <w:t>Objectif :</w:t>
-      </w:r>
-      <w:r>
-        <w:t xml:space="preserve"> </w:t>
-      </w:r>
-      <w:r>
-        <w:t>Créer un compte utilisateur sur le site afin de pouvoir utiliser ses fonctionnalités</w:t>
-      </w:r>
-    </w:p>
-    <w:p>
-      <w:pPr>
-        <w:pStyle w:val="Titre3"/>
-      </w:pPr>
-      <w:bookmarkStart w:id="4" w:name="_Toc513499122"/>
-      <w:bookmarkStart w:id="5" w:name="_Toc513499407"/>
-      <w:r>
-        <w:t>Acteurs</w:t>
-      </w:r>
       <w:bookmarkEnd w:id="4"/>
-      <w:bookmarkEnd w:id="5"/>
     </w:p>
     <w:p>
       <w:pPr>
@@ -2515,13 +2515,13 @@
       <w:pPr>
         <w:pStyle w:val="Titre3"/>
       </w:pPr>
-      <w:bookmarkStart w:id="6" w:name="_Toc513499123"/>
-      <w:bookmarkStart w:id="7" w:name="_Toc513499408"/>
+      <w:bookmarkStart w:id="5" w:name="_Toc513499123"/>
+      <w:bookmarkStart w:id="6" w:name="_Toc513499408"/>
       <w:r>
         <w:t>Identification du cas d’utilisation</w:t>
       </w:r>
+      <w:bookmarkEnd w:id="5"/>
       <w:bookmarkEnd w:id="6"/>
-      <w:bookmarkEnd w:id="7"/>
     </w:p>
     <w:p>
       <w:pPr>
@@ -2602,13 +2602,13 @@
       <w:pPr>
         <w:pStyle w:val="Titre3"/>
       </w:pPr>
-      <w:bookmarkStart w:id="8" w:name="_Toc513499124"/>
-      <w:bookmarkStart w:id="9" w:name="_Toc513499409"/>
+      <w:bookmarkStart w:id="7" w:name="_Toc513499124"/>
+      <w:bookmarkStart w:id="8" w:name="_Toc513499409"/>
       <w:r>
         <w:t>Description du cas d’utilisation</w:t>
       </w:r>
+      <w:bookmarkEnd w:id="7"/>
       <w:bookmarkEnd w:id="8"/>
-      <w:bookmarkEnd w:id="9"/>
     </w:p>
     <w:p>
       <w:pPr>
@@ -2631,8 +2631,13 @@
         <w:t xml:space="preserve">Préconditions : </w:t>
       </w:r>
       <w:r>
-        <w:t>L’utilisateur accède au site web FlexiBox</w:t>
-      </w:r>
+        <w:t xml:space="preserve">L’utilisateur accède au site web </w:t>
+      </w:r>
+      <w:proofErr w:type="spellStart"/>
+      <w:r>
+        <w:t>FlexiBox</w:t>
+      </w:r>
+      <w:proofErr w:type="spellEnd"/>
     </w:p>
     <w:p>
       <w:pPr>
@@ -2662,13 +2667,13 @@
       <w:pPr>
         <w:pStyle w:val="Titre3"/>
       </w:pPr>
-      <w:bookmarkStart w:id="10" w:name="_Toc513499125"/>
-      <w:bookmarkStart w:id="11" w:name="_Toc513499410"/>
+      <w:bookmarkStart w:id="9" w:name="_Toc513499125"/>
+      <w:bookmarkStart w:id="10" w:name="_Toc513499410"/>
       <w:r>
         <w:t>Scénarios :</w:t>
       </w:r>
+      <w:bookmarkEnd w:id="9"/>
       <w:bookmarkEnd w:id="10"/>
-      <w:bookmarkEnd w:id="11"/>
     </w:p>
     <w:p>
       <w:pPr>
@@ -2986,12 +2991,12 @@
       <w:pPr>
         <w:pStyle w:val="Titre2"/>
       </w:pPr>
-      <w:bookmarkStart w:id="12" w:name="_Toc513499411"/>
+      <w:bookmarkStart w:id="11" w:name="_Toc513499411"/>
       <w:r>
         <w:lastRenderedPageBreak/>
         <w:t>Diagramme d’activité</w:t>
       </w:r>
-      <w:bookmarkEnd w:id="12"/>
+      <w:bookmarkEnd w:id="11"/>
     </w:p>
     <w:p/>
     <w:p>
@@ -3068,12 +3073,12 @@
       <w:pPr>
         <w:pStyle w:val="Titre2"/>
       </w:pPr>
-      <w:bookmarkStart w:id="13" w:name="_Toc513499412"/>
+      <w:bookmarkStart w:id="12" w:name="_Toc513499412"/>
       <w:r>
         <w:lastRenderedPageBreak/>
         <w:t>Diagramme de séquence</w:t>
       </w:r>
-      <w:bookmarkEnd w:id="13"/>
+      <w:bookmarkEnd w:id="12"/>
     </w:p>
     <w:p/>
     <w:p>
@@ -3143,48 +3148,53 @@
       <w:pPr>
         <w:pStyle w:val="Titre1"/>
       </w:pPr>
-      <w:bookmarkStart w:id="14" w:name="_Toc513499413"/>
+      <w:bookmarkStart w:id="13" w:name="_Toc513499413"/>
       <w:r>
         <w:lastRenderedPageBreak/>
         <w:t>CU : Stocker un objet</w:t>
       </w:r>
+      <w:bookmarkEnd w:id="13"/>
+    </w:p>
+    <w:p>
+      <w:pPr>
+        <w:pStyle w:val="Titre2"/>
+      </w:pPr>
+      <w:bookmarkStart w:id="14" w:name="_Toc513499414"/>
+      <w:r>
+        <w:t>Description textuelle</w:t>
+      </w:r>
       <w:bookmarkEnd w:id="14"/>
     </w:p>
     <w:p>
-      <w:pPr>
-        <w:pStyle w:val="Titre2"/>
-      </w:pPr>
-      <w:bookmarkStart w:id="15" w:name="_Toc513499414"/>
-      <w:r>
-        <w:t>Description textuelle</w:t>
+      <w:r>
+        <w:rPr>
+          <w:u w:val="single"/>
+        </w:rPr>
+        <w:t>Objectif :</w:t>
+      </w:r>
+      <w:r>
+        <w:t xml:space="preserve"> </w:t>
+      </w:r>
+      <w:r>
+        <w:t xml:space="preserve">Faire stocker un objet par le biais du système </w:t>
+      </w:r>
+      <w:proofErr w:type="spellStart"/>
+      <w:r>
+        <w:t>FlexiBox</w:t>
+      </w:r>
+      <w:proofErr w:type="spellEnd"/>
+    </w:p>
+    <w:p>
+      <w:pPr>
+        <w:pStyle w:val="Titre3"/>
+      </w:pPr>
+      <w:bookmarkStart w:id="15" w:name="_Toc513499130"/>
+      <w:bookmarkStart w:id="16" w:name="_Toc513499415"/>
+      <w:r>
+        <w:t>Acteurs</w:t>
       </w:r>
       <w:bookmarkEnd w:id="15"/>
-    </w:p>
-    <w:p>
-      <w:r>
-        <w:rPr>
-          <w:u w:val="single"/>
-        </w:rPr>
-        <w:t>Objectif :</w:t>
-      </w:r>
-      <w:r>
-        <w:t xml:space="preserve"> </w:t>
-      </w:r>
-      <w:r>
-        <w:t>Faire stocker un objet par le biais du système FlexiBox</w:t>
-      </w:r>
-    </w:p>
-    <w:p>
-      <w:pPr>
-        <w:pStyle w:val="Titre3"/>
-      </w:pPr>
-      <w:bookmarkStart w:id="16" w:name="_Toc513499130"/>
-      <w:bookmarkStart w:id="17" w:name="_Toc513499415"/>
-      <w:r>
-        <w:t>Acteurs</w:t>
-      </w:r>
       <w:bookmarkEnd w:id="16"/>
-      <w:bookmarkEnd w:id="17"/>
     </w:p>
     <w:p>
       <w:pPr>
@@ -3232,13 +3242,13 @@
       <w:pPr>
         <w:pStyle w:val="Titre3"/>
       </w:pPr>
-      <w:bookmarkStart w:id="18" w:name="_Toc513499131"/>
-      <w:bookmarkStart w:id="19" w:name="_Toc513499416"/>
+      <w:bookmarkStart w:id="17" w:name="_Toc513499131"/>
+      <w:bookmarkStart w:id="18" w:name="_Toc513499416"/>
       <w:r>
         <w:t>Identification du cas d’utilisation</w:t>
       </w:r>
+      <w:bookmarkEnd w:id="17"/>
       <w:bookmarkEnd w:id="18"/>
-      <w:bookmarkEnd w:id="19"/>
     </w:p>
     <w:p>
       <w:pPr>
@@ -3307,13 +3317,13 @@
       <w:pPr>
         <w:pStyle w:val="Titre3"/>
       </w:pPr>
-      <w:bookmarkStart w:id="20" w:name="_Toc513499132"/>
-      <w:bookmarkStart w:id="21" w:name="_Toc513499417"/>
+      <w:bookmarkStart w:id="19" w:name="_Toc513499132"/>
+      <w:bookmarkStart w:id="20" w:name="_Toc513499417"/>
       <w:r>
         <w:t>Description du cas d’utilisation</w:t>
       </w:r>
+      <w:bookmarkEnd w:id="19"/>
       <w:bookmarkEnd w:id="20"/>
-      <w:bookmarkEnd w:id="21"/>
     </w:p>
     <w:p>
       <w:pPr>
@@ -3390,8 +3400,13 @@
         </w:rPr>
       </w:pPr>
       <w:r>
-        <w:t>L’objet est stocké dans un entrepôt FlexiBox</w:t>
-      </w:r>
+        <w:t xml:space="preserve">L’objet est stocké dans un entrepôt </w:t>
+      </w:r>
+      <w:proofErr w:type="spellStart"/>
+      <w:r>
+        <w:t>FlexiBox</w:t>
+      </w:r>
+      <w:proofErr w:type="spellEnd"/>
     </w:p>
     <w:p>
       <w:pPr>
@@ -3415,13 +3430,13 @@
       <w:pPr>
         <w:pStyle w:val="Titre3"/>
       </w:pPr>
-      <w:bookmarkStart w:id="22" w:name="_Toc513499133"/>
-      <w:bookmarkStart w:id="23" w:name="_Toc513499418"/>
+      <w:bookmarkStart w:id="21" w:name="_Toc513499133"/>
+      <w:bookmarkStart w:id="22" w:name="_Toc513499418"/>
       <w:r>
         <w:t>Scénarios :</w:t>
       </w:r>
+      <w:bookmarkEnd w:id="21"/>
       <w:bookmarkEnd w:id="22"/>
-      <w:bookmarkEnd w:id="23"/>
     </w:p>
     <w:p>
       <w:pPr>
@@ -3528,8 +3543,13 @@
         <w:jc w:val="left"/>
       </w:pPr>
       <w:r>
-        <w:t>N6 : Le système transfère la demande au logiciel interne des coursiers FlexiBox</w:t>
-      </w:r>
+        <w:t xml:space="preserve">N6 : Le système transfère la demande au logiciel interne des coursiers </w:t>
+      </w:r>
+      <w:proofErr w:type="spellStart"/>
+      <w:r>
+        <w:t>FlexiBox</w:t>
+      </w:r>
+      <w:proofErr w:type="spellEnd"/>
     </w:p>
     <w:p>
       <w:pPr>
@@ -3543,7 +3563,15 @@
         <w:jc w:val="left"/>
       </w:pPr>
       <w:r>
-        <w:t xml:space="preserve">N7 : Le système FlexiBox prend en charge la demande et programme le ramassage </w:t>
+        <w:t xml:space="preserve">N7 : Le système </w:t>
+      </w:r>
+      <w:proofErr w:type="spellStart"/>
+      <w:r>
+        <w:t>FlexiBox</w:t>
+      </w:r>
+      <w:proofErr w:type="spellEnd"/>
+      <w:r>
+        <w:t xml:space="preserve"> prend en charge la demande et programme le ramassage </w:t>
       </w:r>
     </w:p>
     <w:p>
@@ -3933,7 +3961,7 @@
           <w:docGrid w:linePitch="360"/>
         </w:sectPr>
       </w:pPr>
-      <w:bookmarkStart w:id="24" w:name="_Toc513499419"/>
+      <w:bookmarkStart w:id="23" w:name="_Toc513499419"/>
     </w:p>
     <w:p>
       <w:pPr>
@@ -3943,7 +3971,7 @@
         <w:lastRenderedPageBreak/>
         <w:t>Diagramme d’activité</w:t>
       </w:r>
-      <w:bookmarkEnd w:id="24"/>
+      <w:bookmarkEnd w:id="23"/>
     </w:p>
     <w:p/>
     <w:p>
@@ -4007,12 +4035,12 @@
       <w:pPr>
         <w:pStyle w:val="Titre2"/>
       </w:pPr>
-      <w:bookmarkStart w:id="25" w:name="_Toc513499420"/>
+      <w:bookmarkStart w:id="24" w:name="_Toc513499420"/>
       <w:r>
         <w:lastRenderedPageBreak/>
         <w:t>Diagramme de séquence</w:t>
       </w:r>
-      <w:bookmarkEnd w:id="25"/>
+      <w:bookmarkEnd w:id="24"/>
     </w:p>
     <w:p/>
     <w:p>
@@ -4082,48 +4110,48 @@
       <w:pPr>
         <w:pStyle w:val="Titre1"/>
       </w:pPr>
-      <w:bookmarkStart w:id="26" w:name="_Toc513499421"/>
+      <w:bookmarkStart w:id="25" w:name="_Toc513499421"/>
       <w:r>
         <w:lastRenderedPageBreak/>
         <w:t>CU : Consulter son catalogue</w:t>
       </w:r>
+      <w:bookmarkEnd w:id="25"/>
+    </w:p>
+    <w:p>
+      <w:pPr>
+        <w:pStyle w:val="Titre2"/>
+      </w:pPr>
+      <w:bookmarkStart w:id="26" w:name="_Toc513499422"/>
+      <w:r>
+        <w:t>Description textuelle</w:t>
+      </w:r>
       <w:bookmarkEnd w:id="26"/>
     </w:p>
     <w:p>
-      <w:pPr>
-        <w:pStyle w:val="Titre2"/>
-      </w:pPr>
-      <w:bookmarkStart w:id="27" w:name="_Toc513499422"/>
-      <w:r>
-        <w:t>Description textuelle</w:t>
+      <w:r>
+        <w:rPr>
+          <w:u w:val="single"/>
+        </w:rPr>
+        <w:t>Objectif :</w:t>
+      </w:r>
+      <w:r>
+        <w:t xml:space="preserve"> </w:t>
+      </w:r>
+      <w:r>
+        <w:t>Rendre accessible le catalogue du client à ce dernier</w:t>
+      </w:r>
+    </w:p>
+    <w:p>
+      <w:pPr>
+        <w:pStyle w:val="Titre3"/>
+      </w:pPr>
+      <w:bookmarkStart w:id="27" w:name="_Toc513499138"/>
+      <w:bookmarkStart w:id="28" w:name="_Toc513499423"/>
+      <w:r>
+        <w:t>Acteurs</w:t>
       </w:r>
       <w:bookmarkEnd w:id="27"/>
-    </w:p>
-    <w:p>
-      <w:r>
-        <w:rPr>
-          <w:u w:val="single"/>
-        </w:rPr>
-        <w:t>Objectif :</w:t>
-      </w:r>
-      <w:r>
-        <w:t xml:space="preserve"> </w:t>
-      </w:r>
-      <w:r>
-        <w:t>Rendre accessible le catalogue du client à ce dernier</w:t>
-      </w:r>
-    </w:p>
-    <w:p>
-      <w:pPr>
-        <w:pStyle w:val="Titre3"/>
-      </w:pPr>
-      <w:bookmarkStart w:id="28" w:name="_Toc513499138"/>
-      <w:bookmarkStart w:id="29" w:name="_Toc513499423"/>
-      <w:r>
-        <w:t>Acteurs</w:t>
-      </w:r>
       <w:bookmarkEnd w:id="28"/>
-      <w:bookmarkEnd w:id="29"/>
     </w:p>
     <w:p>
       <w:pPr>
@@ -4171,13 +4199,13 @@
       <w:pPr>
         <w:pStyle w:val="Titre3"/>
       </w:pPr>
-      <w:bookmarkStart w:id="30" w:name="_Toc513499139"/>
-      <w:bookmarkStart w:id="31" w:name="_Toc513499424"/>
+      <w:bookmarkStart w:id="29" w:name="_Toc513499139"/>
+      <w:bookmarkStart w:id="30" w:name="_Toc513499424"/>
       <w:r>
         <w:t>Identification du cas d’utilisation</w:t>
       </w:r>
+      <w:bookmarkEnd w:id="29"/>
       <w:bookmarkEnd w:id="30"/>
-      <w:bookmarkEnd w:id="31"/>
     </w:p>
     <w:p>
       <w:pPr>
@@ -4246,13 +4274,13 @@
       <w:pPr>
         <w:pStyle w:val="Titre3"/>
       </w:pPr>
-      <w:bookmarkStart w:id="32" w:name="_Toc513499140"/>
-      <w:bookmarkStart w:id="33" w:name="_Toc513499425"/>
+      <w:bookmarkStart w:id="31" w:name="_Toc513499140"/>
+      <w:bookmarkStart w:id="32" w:name="_Toc513499425"/>
       <w:r>
         <w:t>Description du cas d’utilisation</w:t>
       </w:r>
+      <w:bookmarkEnd w:id="31"/>
       <w:bookmarkEnd w:id="32"/>
-      <w:bookmarkEnd w:id="33"/>
     </w:p>
     <w:p>
       <w:pPr>
@@ -4306,13 +4334,13 @@
       <w:pPr>
         <w:pStyle w:val="Titre3"/>
       </w:pPr>
-      <w:bookmarkStart w:id="34" w:name="_Toc513499141"/>
-      <w:bookmarkStart w:id="35" w:name="_Toc513499426"/>
+      <w:bookmarkStart w:id="33" w:name="_Toc513499141"/>
+      <w:bookmarkStart w:id="34" w:name="_Toc513499426"/>
       <w:r>
         <w:t>Scénarios :</w:t>
       </w:r>
+      <w:bookmarkEnd w:id="33"/>
       <w:bookmarkEnd w:id="34"/>
-      <w:bookmarkEnd w:id="35"/>
     </w:p>
     <w:p>
       <w:pPr>
@@ -4367,11 +4395,11 @@
       <w:pPr>
         <w:pStyle w:val="Titre2"/>
       </w:pPr>
-      <w:bookmarkStart w:id="36" w:name="_Toc513499427"/>
+      <w:bookmarkStart w:id="35" w:name="_Toc513499427"/>
       <w:r>
         <w:t>Diagramme d’activité</w:t>
       </w:r>
-      <w:bookmarkEnd w:id="36"/>
+      <w:bookmarkEnd w:id="35"/>
     </w:p>
     <w:p>
       <w:r>
@@ -4440,12 +4468,12 @@
       <w:pPr>
         <w:pStyle w:val="Titre2"/>
       </w:pPr>
-      <w:bookmarkStart w:id="37" w:name="_Toc513499428"/>
+      <w:bookmarkStart w:id="36" w:name="_Toc513499428"/>
       <w:r>
         <w:lastRenderedPageBreak/>
         <w:t>Diagramme de séquence</w:t>
       </w:r>
-      <w:bookmarkEnd w:id="37"/>
+      <w:bookmarkEnd w:id="36"/>
     </w:p>
     <w:p>
       <w:r>
@@ -4514,48 +4542,53 @@
       <w:pPr>
         <w:pStyle w:val="Titre1"/>
       </w:pPr>
-      <w:bookmarkStart w:id="38" w:name="_Toc513499429"/>
+      <w:bookmarkStart w:id="37" w:name="_Toc513499429"/>
       <w:r>
         <w:lastRenderedPageBreak/>
         <w:t>CU : Récupérer un objet</w:t>
       </w:r>
+      <w:bookmarkEnd w:id="37"/>
+    </w:p>
+    <w:p>
+      <w:pPr>
+        <w:pStyle w:val="Titre2"/>
+      </w:pPr>
+      <w:bookmarkStart w:id="38" w:name="_Toc513499430"/>
+      <w:r>
+        <w:t>Description textuelle</w:t>
+      </w:r>
       <w:bookmarkEnd w:id="38"/>
     </w:p>
     <w:p>
-      <w:pPr>
-        <w:pStyle w:val="Titre2"/>
-      </w:pPr>
-      <w:bookmarkStart w:id="39" w:name="_Toc513499430"/>
-      <w:r>
-        <w:t>Description textuelle</w:t>
+      <w:r>
+        <w:rPr>
+          <w:u w:val="single"/>
+        </w:rPr>
+        <w:t>Objectif :</w:t>
+      </w:r>
+      <w:r>
+        <w:t xml:space="preserve"> </w:t>
+      </w:r>
+      <w:r>
+        <w:t xml:space="preserve">Récupérer un objet via le catalogue </w:t>
+      </w:r>
+      <w:proofErr w:type="spellStart"/>
+      <w:r>
+        <w:t>FlexiBox</w:t>
+      </w:r>
+      <w:proofErr w:type="spellEnd"/>
+    </w:p>
+    <w:p>
+      <w:pPr>
+        <w:pStyle w:val="Titre3"/>
+      </w:pPr>
+      <w:bookmarkStart w:id="39" w:name="_Toc513499146"/>
+      <w:bookmarkStart w:id="40" w:name="_Toc513499431"/>
+      <w:r>
+        <w:t>Acteurs</w:t>
       </w:r>
       <w:bookmarkEnd w:id="39"/>
-    </w:p>
-    <w:p>
-      <w:r>
-        <w:rPr>
-          <w:u w:val="single"/>
-        </w:rPr>
-        <w:t>Objectif :</w:t>
-      </w:r>
-      <w:r>
-        <w:t xml:space="preserve"> </w:t>
-      </w:r>
-      <w:r>
-        <w:t>Récupérer un objet via le catalogue FlexiBox</w:t>
-      </w:r>
-    </w:p>
-    <w:p>
-      <w:pPr>
-        <w:pStyle w:val="Titre3"/>
-      </w:pPr>
-      <w:bookmarkStart w:id="40" w:name="_Toc513499146"/>
-      <w:bookmarkStart w:id="41" w:name="_Toc513499431"/>
-      <w:r>
-        <w:t>Acteurs</w:t>
-      </w:r>
       <w:bookmarkEnd w:id="40"/>
-      <w:bookmarkEnd w:id="41"/>
     </w:p>
     <w:p>
       <w:pPr>
@@ -4603,13 +4636,13 @@
       <w:pPr>
         <w:pStyle w:val="Titre3"/>
       </w:pPr>
-      <w:bookmarkStart w:id="42" w:name="_Toc513499147"/>
-      <w:bookmarkStart w:id="43" w:name="_Toc513499432"/>
+      <w:bookmarkStart w:id="41" w:name="_Toc513499147"/>
+      <w:bookmarkStart w:id="42" w:name="_Toc513499432"/>
       <w:r>
         <w:t>Identification du cas d’utilisation</w:t>
       </w:r>
+      <w:bookmarkEnd w:id="41"/>
       <w:bookmarkEnd w:id="42"/>
-      <w:bookmarkEnd w:id="43"/>
     </w:p>
     <w:p>
       <w:pPr>
@@ -4678,13 +4711,13 @@
       <w:pPr>
         <w:pStyle w:val="Titre3"/>
       </w:pPr>
-      <w:bookmarkStart w:id="44" w:name="_Toc513499148"/>
-      <w:bookmarkStart w:id="45" w:name="_Toc513499433"/>
+      <w:bookmarkStart w:id="43" w:name="_Toc513499148"/>
+      <w:bookmarkStart w:id="44" w:name="_Toc513499433"/>
       <w:r>
         <w:t>Description du cas d’utilisation</w:t>
       </w:r>
+      <w:bookmarkEnd w:id="43"/>
       <w:bookmarkEnd w:id="44"/>
-      <w:bookmarkEnd w:id="45"/>
     </w:p>
     <w:p>
       <w:pPr>
@@ -4783,13 +4816,13 @@
       <w:pPr>
         <w:pStyle w:val="Titre3"/>
       </w:pPr>
-      <w:bookmarkStart w:id="46" w:name="_Toc513499149"/>
-      <w:bookmarkStart w:id="47" w:name="_Toc513499434"/>
+      <w:bookmarkStart w:id="45" w:name="_Toc513499149"/>
+      <w:bookmarkStart w:id="46" w:name="_Toc513499434"/>
       <w:r>
         <w:t>Scénarios :</w:t>
       </w:r>
+      <w:bookmarkEnd w:id="45"/>
       <w:bookmarkEnd w:id="46"/>
-      <w:bookmarkEnd w:id="47"/>
       <w:r>
         <w:tab/>
       </w:r>
@@ -4914,8 +4947,13 @@
         <w:jc w:val="left"/>
       </w:pPr>
       <w:r>
-        <w:t>N7 : Le système transfère la demande au logiciel interne des coursiers FlexiBox</w:t>
-      </w:r>
+        <w:t xml:space="preserve">N7 : Le système transfère la demande au logiciel interne des coursiers </w:t>
+      </w:r>
+      <w:proofErr w:type="spellStart"/>
+      <w:r>
+        <w:t>FlexiBox</w:t>
+      </w:r>
+      <w:proofErr w:type="spellEnd"/>
     </w:p>
     <w:p>
       <w:pPr>
@@ -5263,7 +5301,7 @@
           <w:szCs w:val="26"/>
         </w:rPr>
       </w:pPr>
-      <w:bookmarkStart w:id="48" w:name="_Toc513499435"/>
+      <w:bookmarkStart w:id="47" w:name="_Toc513499435"/>
       <w:r>
         <w:br w:type="page"/>
       </w:r>
@@ -5287,7 +5325,7 @@
         <w:lastRenderedPageBreak/>
         <w:t>Diagramme d’activité</w:t>
       </w:r>
-      <w:bookmarkEnd w:id="48"/>
+      <w:bookmarkEnd w:id="47"/>
     </w:p>
     <w:p/>
     <w:p>
@@ -5354,12 +5392,12 @@
       <w:pPr>
         <w:pStyle w:val="Titre2"/>
       </w:pPr>
-      <w:bookmarkStart w:id="49" w:name="_Toc513499436"/>
+      <w:bookmarkStart w:id="48" w:name="_Toc513499436"/>
       <w:r>
         <w:lastRenderedPageBreak/>
         <w:t>Diagramme de séquence</w:t>
       </w:r>
-      <w:bookmarkEnd w:id="49"/>
+      <w:bookmarkEnd w:id="48"/>
     </w:p>
     <w:p/>
     <w:p>
@@ -5429,48 +5467,53 @@
       <w:pPr>
         <w:pStyle w:val="Titre1"/>
       </w:pPr>
-      <w:bookmarkStart w:id="50" w:name="_Toc513499437"/>
+      <w:bookmarkStart w:id="49" w:name="_Toc513499437"/>
       <w:r>
         <w:lastRenderedPageBreak/>
         <w:t>CU : Prêter un objet</w:t>
       </w:r>
+      <w:bookmarkEnd w:id="49"/>
+    </w:p>
+    <w:p>
+      <w:pPr>
+        <w:pStyle w:val="Titre2"/>
+      </w:pPr>
+      <w:bookmarkStart w:id="50" w:name="_Toc513499438"/>
+      <w:r>
+        <w:t>Description textuelle</w:t>
+      </w:r>
       <w:bookmarkEnd w:id="50"/>
     </w:p>
     <w:p>
-      <w:pPr>
-        <w:pStyle w:val="Titre2"/>
-      </w:pPr>
-      <w:bookmarkStart w:id="51" w:name="_Toc513499438"/>
-      <w:r>
-        <w:t>Description textuelle</w:t>
+      <w:r>
+        <w:rPr>
+          <w:u w:val="single"/>
+        </w:rPr>
+        <w:t>Objectif :</w:t>
+      </w:r>
+      <w:r>
+        <w:t xml:space="preserve"> </w:t>
+      </w:r>
+      <w:r>
+        <w:t xml:space="preserve">Prêter un objet via le catalogue </w:t>
+      </w:r>
+      <w:proofErr w:type="spellStart"/>
+      <w:r>
+        <w:t>FlexiBox</w:t>
+      </w:r>
+      <w:proofErr w:type="spellEnd"/>
+    </w:p>
+    <w:p>
+      <w:pPr>
+        <w:pStyle w:val="Titre3"/>
+      </w:pPr>
+      <w:bookmarkStart w:id="51" w:name="_Toc513499154"/>
+      <w:bookmarkStart w:id="52" w:name="_Toc513499439"/>
+      <w:r>
+        <w:t>Acteurs</w:t>
       </w:r>
       <w:bookmarkEnd w:id="51"/>
-    </w:p>
-    <w:p>
-      <w:r>
-        <w:rPr>
-          <w:u w:val="single"/>
-        </w:rPr>
-        <w:t>Objectif :</w:t>
-      </w:r>
-      <w:r>
-        <w:t xml:space="preserve"> </w:t>
-      </w:r>
-      <w:r>
-        <w:t>Prêter un objet via le catalogue FlexiBox</w:t>
-      </w:r>
-    </w:p>
-    <w:p>
-      <w:pPr>
-        <w:pStyle w:val="Titre3"/>
-      </w:pPr>
-      <w:bookmarkStart w:id="52" w:name="_Toc513499154"/>
-      <w:bookmarkStart w:id="53" w:name="_Toc513499439"/>
-      <w:r>
-        <w:t>Acteurs</w:t>
-      </w:r>
       <w:bookmarkEnd w:id="52"/>
-      <w:bookmarkEnd w:id="53"/>
     </w:p>
     <w:p>
       <w:pPr>
@@ -5518,13 +5561,13 @@
       <w:pPr>
         <w:pStyle w:val="Titre3"/>
       </w:pPr>
-      <w:bookmarkStart w:id="54" w:name="_Toc513499155"/>
-      <w:bookmarkStart w:id="55" w:name="_Toc513499440"/>
+      <w:bookmarkStart w:id="53" w:name="_Toc513499155"/>
+      <w:bookmarkStart w:id="54" w:name="_Toc513499440"/>
       <w:r>
         <w:t>Identification du cas d’utilisation</w:t>
       </w:r>
+      <w:bookmarkEnd w:id="53"/>
       <w:bookmarkEnd w:id="54"/>
-      <w:bookmarkEnd w:id="55"/>
     </w:p>
     <w:p>
       <w:pPr>
@@ -5593,13 +5636,13 @@
       <w:pPr>
         <w:pStyle w:val="Titre3"/>
       </w:pPr>
-      <w:bookmarkStart w:id="56" w:name="_Toc513499156"/>
-      <w:bookmarkStart w:id="57" w:name="_Toc513499441"/>
+      <w:bookmarkStart w:id="55" w:name="_Toc513499156"/>
+      <w:bookmarkStart w:id="56" w:name="_Toc513499441"/>
       <w:r>
         <w:t>Description du cas d’utilisation</w:t>
       </w:r>
+      <w:bookmarkEnd w:id="55"/>
       <w:bookmarkEnd w:id="56"/>
-      <w:bookmarkEnd w:id="57"/>
     </w:p>
     <w:p>
       <w:pPr>
@@ -5713,13 +5756,13 @@
       <w:pPr>
         <w:pStyle w:val="Titre3"/>
       </w:pPr>
-      <w:bookmarkStart w:id="58" w:name="_Toc513499157"/>
-      <w:bookmarkStart w:id="59" w:name="_Toc513499442"/>
+      <w:bookmarkStart w:id="57" w:name="_Toc513499157"/>
+      <w:bookmarkStart w:id="58" w:name="_Toc513499442"/>
       <w:r>
         <w:t>Scénarios :</w:t>
       </w:r>
+      <w:bookmarkEnd w:id="57"/>
       <w:bookmarkEnd w:id="58"/>
-      <w:bookmarkEnd w:id="59"/>
       <w:r>
         <w:tab/>
       </w:r>
@@ -5906,8 +5949,13 @@
         </w:rPr>
       </w:pPr>
       <w:r>
-        <w:t>A1 : Le destinataire n’a pas de compte FlexiBox</w:t>
-      </w:r>
+        <w:t xml:space="preserve">A1 : Le destinataire n’a pas de compte </w:t>
+      </w:r>
+      <w:proofErr w:type="spellStart"/>
+      <w:r>
+        <w:t>FlexiBox</w:t>
+      </w:r>
+      <w:proofErr w:type="spellEnd"/>
     </w:p>
     <w:p>
       <w:pPr>
@@ -5989,11 +6037,11 @@
       <w:pPr>
         <w:pStyle w:val="Titre2"/>
       </w:pPr>
-      <w:bookmarkStart w:id="60" w:name="_Toc513499443"/>
+      <w:bookmarkStart w:id="59" w:name="_Toc513499443"/>
       <w:r>
         <w:t>Diagramme de séquence</w:t>
       </w:r>
-      <w:bookmarkEnd w:id="60"/>
+      <w:bookmarkEnd w:id="59"/>
     </w:p>
     <w:p/>
     <w:p>
@@ -6063,48 +6111,53 @@
       <w:pPr>
         <w:pStyle w:val="Titre1"/>
       </w:pPr>
-      <w:bookmarkStart w:id="61" w:name="_Toc513499444"/>
+      <w:bookmarkStart w:id="60" w:name="_Toc513499444"/>
       <w:r>
         <w:lastRenderedPageBreak/>
         <w:t>CU : Payer</w:t>
       </w:r>
+      <w:bookmarkEnd w:id="60"/>
+    </w:p>
+    <w:p>
+      <w:pPr>
+        <w:pStyle w:val="Titre2"/>
+      </w:pPr>
+      <w:bookmarkStart w:id="61" w:name="_Toc513499445"/>
+      <w:r>
+        <w:t>Description textuelle</w:t>
+      </w:r>
       <w:bookmarkEnd w:id="61"/>
     </w:p>
     <w:p>
-      <w:pPr>
-        <w:pStyle w:val="Titre2"/>
-      </w:pPr>
-      <w:bookmarkStart w:id="62" w:name="_Toc513499445"/>
-      <w:r>
-        <w:t>Description textuelle</w:t>
+      <w:r>
+        <w:rPr>
+          <w:u w:val="single"/>
+        </w:rPr>
+        <w:t>Objectif :</w:t>
+      </w:r>
+      <w:r>
+        <w:t xml:space="preserve"> </w:t>
+      </w:r>
+      <w:r>
+        <w:t xml:space="preserve">Procéder au paiement </w:t>
+      </w:r>
+      <w:proofErr w:type="spellStart"/>
+      <w:r>
+        <w:t>FlexiBox</w:t>
+      </w:r>
+      <w:proofErr w:type="spellEnd"/>
+    </w:p>
+    <w:p>
+      <w:pPr>
+        <w:pStyle w:val="Titre3"/>
+      </w:pPr>
+      <w:bookmarkStart w:id="62" w:name="_Toc513499161"/>
+      <w:bookmarkStart w:id="63" w:name="_Toc513499446"/>
+      <w:r>
+        <w:t>Acteurs</w:t>
       </w:r>
       <w:bookmarkEnd w:id="62"/>
-    </w:p>
-    <w:p>
-      <w:r>
-        <w:rPr>
-          <w:u w:val="single"/>
-        </w:rPr>
-        <w:t>Objectif :</w:t>
-      </w:r>
-      <w:r>
-        <w:t xml:space="preserve"> </w:t>
-      </w:r>
-      <w:r>
-        <w:t>Procéder au paiement FlexiBox</w:t>
-      </w:r>
-    </w:p>
-    <w:p>
-      <w:pPr>
-        <w:pStyle w:val="Titre3"/>
-      </w:pPr>
-      <w:bookmarkStart w:id="63" w:name="_Toc513499161"/>
-      <w:bookmarkStart w:id="64" w:name="_Toc513499446"/>
-      <w:r>
-        <w:t>Acteurs</w:t>
-      </w:r>
       <w:bookmarkEnd w:id="63"/>
-      <w:bookmarkEnd w:id="64"/>
     </w:p>
     <w:p>
       <w:pPr>
@@ -6152,13 +6205,13 @@
       <w:pPr>
         <w:pStyle w:val="Titre3"/>
       </w:pPr>
-      <w:bookmarkStart w:id="65" w:name="_Toc513499162"/>
-      <w:bookmarkStart w:id="66" w:name="_Toc513499447"/>
+      <w:bookmarkStart w:id="64" w:name="_Toc513499162"/>
+      <w:bookmarkStart w:id="65" w:name="_Toc513499447"/>
       <w:r>
         <w:t>Identification du cas d’utilisation</w:t>
       </w:r>
+      <w:bookmarkEnd w:id="64"/>
       <w:bookmarkEnd w:id="65"/>
-      <w:bookmarkEnd w:id="66"/>
     </w:p>
     <w:p>
       <w:pPr>
@@ -6227,13 +6280,13 @@
       <w:pPr>
         <w:pStyle w:val="Titre3"/>
       </w:pPr>
-      <w:bookmarkStart w:id="67" w:name="_Toc513499163"/>
-      <w:bookmarkStart w:id="68" w:name="_Toc513499448"/>
+      <w:bookmarkStart w:id="66" w:name="_Toc513499163"/>
+      <w:bookmarkStart w:id="67" w:name="_Toc513499448"/>
       <w:r>
         <w:t>Description du cas d’utilisation</w:t>
       </w:r>
+      <w:bookmarkEnd w:id="66"/>
       <w:bookmarkEnd w:id="67"/>
-      <w:bookmarkEnd w:id="68"/>
     </w:p>
     <w:p>
       <w:pPr>
@@ -6332,13 +6385,13 @@
       <w:pPr>
         <w:pStyle w:val="Titre3"/>
       </w:pPr>
-      <w:bookmarkStart w:id="69" w:name="_Toc513499164"/>
-      <w:bookmarkStart w:id="70" w:name="_Toc513499449"/>
+      <w:bookmarkStart w:id="68" w:name="_Toc513499164"/>
+      <w:bookmarkStart w:id="69" w:name="_Toc513499449"/>
       <w:r>
         <w:t>Scénarios :</w:t>
       </w:r>
+      <w:bookmarkEnd w:id="68"/>
       <w:bookmarkEnd w:id="69"/>
-      <w:bookmarkEnd w:id="70"/>
     </w:p>
     <w:p>
       <w:pPr>
@@ -6836,11 +6889,11 @@
       <w:pPr>
         <w:pStyle w:val="Titre2"/>
       </w:pPr>
-      <w:bookmarkStart w:id="71" w:name="_Toc513499450"/>
+      <w:bookmarkStart w:id="70" w:name="_Toc513499450"/>
       <w:r>
         <w:t>Diagramme de séquence</w:t>
       </w:r>
-      <w:bookmarkEnd w:id="71"/>
+      <w:bookmarkEnd w:id="70"/>
     </w:p>
     <w:p>
       <w:r>
@@ -6909,48 +6962,56 @@
       <w:pPr>
         <w:pStyle w:val="Titre1"/>
       </w:pPr>
-      <w:bookmarkStart w:id="72" w:name="_Toc513499451"/>
+      <w:bookmarkStart w:id="71" w:name="_Toc513499451"/>
       <w:r>
         <w:lastRenderedPageBreak/>
         <w:t>CU : Facturer un supplément</w:t>
       </w:r>
+      <w:bookmarkEnd w:id="71"/>
+    </w:p>
+    <w:p>
+      <w:pPr>
+        <w:pStyle w:val="Titre2"/>
+      </w:pPr>
+      <w:bookmarkStart w:id="72" w:name="_Toc513499452"/>
+      <w:r>
+        <w:t>Description textuelle</w:t>
+      </w:r>
       <w:bookmarkEnd w:id="72"/>
     </w:p>
     <w:p>
-      <w:pPr>
-        <w:pStyle w:val="Titre2"/>
-      </w:pPr>
-      <w:bookmarkStart w:id="73" w:name="_Toc513499452"/>
-      <w:r>
-        <w:t>Description textuelle</w:t>
+      <w:r>
+        <w:rPr>
+          <w:u w:val="single"/>
+        </w:rPr>
+        <w:t>Objectif :</w:t>
+      </w:r>
+      <w:r>
+        <w:t xml:space="preserve"> </w:t>
+      </w:r>
+      <w:r>
+        <w:t>Facturer un supplément en cas d’absence, d’</w:t>
+      </w:r>
+      <w:proofErr w:type="spellStart"/>
+      <w:r>
+        <w:t>injoignabilité</w:t>
+      </w:r>
+      <w:proofErr w:type="spellEnd"/>
+      <w:r>
+        <w:t xml:space="preserve"> ou d’annulation</w:t>
+      </w:r>
+    </w:p>
+    <w:p>
+      <w:pPr>
+        <w:pStyle w:val="Titre3"/>
+      </w:pPr>
+      <w:bookmarkStart w:id="73" w:name="_Toc513499168"/>
+      <w:bookmarkStart w:id="74" w:name="_Toc513499453"/>
+      <w:r>
+        <w:t>Acteurs</w:t>
       </w:r>
       <w:bookmarkEnd w:id="73"/>
-    </w:p>
-    <w:p>
-      <w:r>
-        <w:rPr>
-          <w:u w:val="single"/>
-        </w:rPr>
-        <w:t>Objectif :</w:t>
-      </w:r>
-      <w:r>
-        <w:t xml:space="preserve"> </w:t>
-      </w:r>
-      <w:r>
-        <w:t>Facturer un supplément en cas d’absence, d’injoignabilité ou d’annulation</w:t>
-      </w:r>
-    </w:p>
-    <w:p>
-      <w:pPr>
-        <w:pStyle w:val="Titre3"/>
-      </w:pPr>
-      <w:bookmarkStart w:id="74" w:name="_Toc513499168"/>
-      <w:bookmarkStart w:id="75" w:name="_Toc513499453"/>
-      <w:r>
-        <w:t>Acteurs</w:t>
-      </w:r>
       <w:bookmarkEnd w:id="74"/>
-      <w:bookmarkEnd w:id="75"/>
     </w:p>
     <w:p>
       <w:pPr>
@@ -6998,13 +7059,13 @@
       <w:pPr>
         <w:pStyle w:val="Titre3"/>
       </w:pPr>
-      <w:bookmarkStart w:id="76" w:name="_Toc513499169"/>
-      <w:bookmarkStart w:id="77" w:name="_Toc513499454"/>
+      <w:bookmarkStart w:id="75" w:name="_Toc513499169"/>
+      <w:bookmarkStart w:id="76" w:name="_Toc513499454"/>
       <w:r>
         <w:t>Identification du cas d’utilisation</w:t>
       </w:r>
+      <w:bookmarkEnd w:id="75"/>
       <w:bookmarkEnd w:id="76"/>
-      <w:bookmarkEnd w:id="77"/>
     </w:p>
     <w:p>
       <w:pPr>
@@ -7073,13 +7134,13 @@
       <w:pPr>
         <w:pStyle w:val="Titre3"/>
       </w:pPr>
-      <w:bookmarkStart w:id="78" w:name="_Toc513499170"/>
-      <w:bookmarkStart w:id="79" w:name="_Toc513499455"/>
+      <w:bookmarkStart w:id="77" w:name="_Toc513499170"/>
+      <w:bookmarkStart w:id="78" w:name="_Toc513499455"/>
       <w:r>
         <w:t>Description du cas d’utilisation</w:t>
       </w:r>
+      <w:bookmarkEnd w:id="77"/>
       <w:bookmarkEnd w:id="78"/>
-      <w:bookmarkEnd w:id="79"/>
     </w:p>
     <w:p>
       <w:pPr>
@@ -7196,13 +7257,13 @@
       <w:pPr>
         <w:pStyle w:val="Titre3"/>
       </w:pPr>
-      <w:bookmarkStart w:id="80" w:name="_Toc513499171"/>
-      <w:bookmarkStart w:id="81" w:name="_Toc513499456"/>
+      <w:bookmarkStart w:id="79" w:name="_Toc513499171"/>
+      <w:bookmarkStart w:id="80" w:name="_Toc513499456"/>
       <w:r>
         <w:t>Scénarios :</w:t>
       </w:r>
+      <w:bookmarkEnd w:id="79"/>
       <w:bookmarkEnd w:id="80"/>
-      <w:bookmarkEnd w:id="81"/>
     </w:p>
     <w:p>
       <w:pPr>
@@ -7348,7 +7409,15 @@
         <w:t>E1.</w:t>
       </w:r>
       <w:r>
-        <w:t>1 : Le système interbancaire informe Flexibox du refus de paiement</w:t>
+        <w:t xml:space="preserve">1 : Le système interbancaire informe </w:t>
+      </w:r>
+      <w:proofErr w:type="spellStart"/>
+      <w:r>
+        <w:t>Flexibox</w:t>
+      </w:r>
+      <w:proofErr w:type="spellEnd"/>
+      <w:r>
+        <w:t xml:space="preserve"> du refus de paiement</w:t>
       </w:r>
     </w:p>
     <w:p>
@@ -7400,12 +7469,12 @@
       <w:pPr>
         <w:pStyle w:val="Titre2"/>
       </w:pPr>
-      <w:bookmarkStart w:id="82" w:name="_Toc513499457"/>
+      <w:bookmarkStart w:id="81" w:name="_Toc513499457"/>
       <w:r>
         <w:lastRenderedPageBreak/>
         <w:t>Diagramme de séquence</w:t>
       </w:r>
-      <w:bookmarkEnd w:id="82"/>
+      <w:bookmarkEnd w:id="81"/>
     </w:p>
     <w:p/>
     <w:p>
@@ -7475,7 +7544,7 @@
           <w:docGrid w:linePitch="360"/>
         </w:sectPr>
       </w:pPr>
-      <w:bookmarkStart w:id="83" w:name="_Toc513499458"/>
+      <w:bookmarkStart w:id="82" w:name="_Toc513499458"/>
     </w:p>
     <w:p>
       <w:pPr>
@@ -7485,7 +7554,7 @@
         <w:lastRenderedPageBreak/>
         <w:t>Diagramme d’état sur les objets</w:t>
       </w:r>
-      <w:bookmarkEnd w:id="83"/>
+      <w:bookmarkEnd w:id="82"/>
     </w:p>
     <w:p/>
     <w:p>
@@ -7537,8 +7606,228 @@
         </w:drawing>
       </w:r>
     </w:p>
+    <w:p>
+      <w:pPr>
+        <w:jc w:val="left"/>
+      </w:pPr>
+      <w:r>
+        <w:br w:type="page"/>
+      </w:r>
+    </w:p>
+    <w:p>
+      <w:pPr>
+        <w:pStyle w:val="Titre1"/>
+      </w:pPr>
+      <w:r>
+        <w:rPr>
+          <w:noProof/>
+        </w:rPr>
+        <w:lastRenderedPageBreak/>
+        <w:drawing>
+          <wp:anchor distT="0" distB="0" distL="114300" distR="114300" simplePos="0" relativeHeight="251658240" behindDoc="1" locked="0" layoutInCell="1" allowOverlap="1" wp14:anchorId="225697EB" wp14:editId="20E940DE">
+            <wp:simplePos x="0" y="0"/>
+            <wp:positionH relativeFrom="margin">
+              <wp:posOffset>1537970</wp:posOffset>
+            </wp:positionH>
+            <wp:positionV relativeFrom="paragraph">
+              <wp:posOffset>0</wp:posOffset>
+            </wp:positionV>
+            <wp:extent cx="6838950" cy="5836285"/>
+            <wp:effectExtent l="0" t="0" r="0" b="0"/>
+            <wp:wrapTight wrapText="bothSides">
+              <wp:wrapPolygon edited="0">
+                <wp:start x="1685" y="0"/>
+                <wp:lineTo x="1685" y="4160"/>
+                <wp:lineTo x="2407" y="4653"/>
+                <wp:lineTo x="3249" y="4653"/>
+                <wp:lineTo x="1083" y="5781"/>
+                <wp:lineTo x="1083" y="10435"/>
+                <wp:lineTo x="3008" y="11422"/>
+                <wp:lineTo x="3249" y="11422"/>
+                <wp:lineTo x="1504" y="11915"/>
+                <wp:lineTo x="1384" y="12056"/>
+                <wp:lineTo x="1384" y="14665"/>
+                <wp:lineTo x="2527" y="14806"/>
+                <wp:lineTo x="10770" y="14806"/>
+                <wp:lineTo x="10770" y="15934"/>
+                <wp:lineTo x="0" y="16709"/>
+                <wp:lineTo x="0" y="20446"/>
+                <wp:lineTo x="181" y="20940"/>
+                <wp:lineTo x="13538" y="20940"/>
+                <wp:lineTo x="13538" y="20446"/>
+                <wp:lineTo x="16004" y="20446"/>
+                <wp:lineTo x="17208" y="20094"/>
+                <wp:lineTo x="17268" y="16780"/>
+                <wp:lineTo x="10710" y="15934"/>
+                <wp:lineTo x="10770" y="14806"/>
+                <wp:lineTo x="13477" y="14806"/>
+                <wp:lineTo x="20216" y="14030"/>
+                <wp:lineTo x="20276" y="11563"/>
+                <wp:lineTo x="19795" y="11422"/>
+                <wp:lineTo x="16426" y="11422"/>
+                <wp:lineTo x="14681" y="10294"/>
+                <wp:lineTo x="21058" y="9236"/>
+                <wp:lineTo x="20998" y="5993"/>
+                <wp:lineTo x="20938" y="5781"/>
+                <wp:lineTo x="17328" y="4653"/>
+                <wp:lineTo x="17448" y="2820"/>
+                <wp:lineTo x="16726" y="2750"/>
+                <wp:lineTo x="5235" y="2397"/>
+                <wp:lineTo x="5235" y="1269"/>
+                <wp:lineTo x="5114" y="0"/>
+                <wp:lineTo x="1685" y="0"/>
+              </wp:wrapPolygon>
+            </wp:wrapTight>
+            <wp:docPr id="1" name="Image 1"/>
+            <wp:cNvGraphicFramePr>
+              <a:graphicFrameLocks xmlns:a="http://schemas.openxmlformats.org/drawingml/2006/main" noChangeAspect="1"/>
+            </wp:cNvGraphicFramePr>
+            <a:graphic xmlns:a="http://schemas.openxmlformats.org/drawingml/2006/main">
+              <a:graphicData uri="http://schemas.openxmlformats.org/drawingml/2006/picture">
+                <pic:pic xmlns:pic="http://schemas.openxmlformats.org/drawingml/2006/picture">
+                  <pic:nvPicPr>
+                    <pic:cNvPr id="1" name="DiagramClass.png"/>
+                    <pic:cNvPicPr/>
+                  </pic:nvPicPr>
+                  <pic:blipFill>
+                    <a:blip r:embed="rId25">
+                      <a:extLst>
+                        <a:ext uri="{28A0092B-C50C-407E-A947-70E740481C1C}">
+                          <a14:useLocalDpi xmlns:a14="http://schemas.microsoft.com/office/drawing/2010/main" val="0"/>
+                        </a:ext>
+                      </a:extLst>
+                    </a:blip>
+                    <a:stretch>
+                      <a:fillRect/>
+                    </a:stretch>
+                  </pic:blipFill>
+                  <pic:spPr>
+                    <a:xfrm>
+                      <a:off x="0" y="0"/>
+                      <a:ext cx="6838950" cy="5836285"/>
+                    </a:xfrm>
+                    <a:prstGeom prst="rect">
+                      <a:avLst/>
+                    </a:prstGeom>
+                  </pic:spPr>
+                </pic:pic>
+              </a:graphicData>
+            </a:graphic>
+            <wp14:sizeRelH relativeFrom="margin">
+              <wp14:pctWidth>0</wp14:pctWidth>
+            </wp14:sizeRelH>
+            <wp14:sizeRelV relativeFrom="margin">
+              <wp14:pctHeight>0</wp14:pctHeight>
+            </wp14:sizeRelV>
+          </wp:anchor>
+        </w:drawing>
+      </w:r>
+      <w:r>
+        <w:t>Diagramme de classe</w:t>
+      </w:r>
+    </w:p>
+    <w:p>
+      <w:pPr>
+        <w:pStyle w:val="Titre1"/>
+      </w:pPr>
+      <w:r>
+        <w:lastRenderedPageBreak/>
+        <w:t>Modèle conceptuel de données</w:t>
+      </w:r>
+    </w:p>
+    <w:p>
+      <w:pPr>
+        <w:jc w:val="left"/>
+      </w:pPr>
+      <w:r>
+        <w:rPr>
+          <w:noProof/>
+        </w:rPr>
+        <w:drawing>
+          <wp:anchor distT="0" distB="0" distL="114300" distR="114300" simplePos="0" relativeHeight="251659264" behindDoc="1" locked="0" layoutInCell="1" allowOverlap="1" wp14:anchorId="2580F59A" wp14:editId="43E48D3E">
+            <wp:simplePos x="0" y="0"/>
+            <wp:positionH relativeFrom="margin">
+              <wp:align>left</wp:align>
+            </wp:positionH>
+            <wp:positionV relativeFrom="paragraph">
+              <wp:posOffset>555625</wp:posOffset>
+            </wp:positionV>
+            <wp:extent cx="8891270" cy="4101465"/>
+            <wp:effectExtent l="0" t="0" r="5080" b="0"/>
+            <wp:wrapTight wrapText="bothSides">
+              <wp:wrapPolygon edited="0">
+                <wp:start x="0" y="0"/>
+                <wp:lineTo x="0" y="21470"/>
+                <wp:lineTo x="21566" y="21470"/>
+                <wp:lineTo x="21566" y="0"/>
+                <wp:lineTo x="0" y="0"/>
+              </wp:wrapPolygon>
+            </wp:wrapTight>
+            <wp:docPr id="4" name="Image 4" descr="Une image contenant carte, texte&#10;&#10;Description générée avec un niveau de confiance très élevé"/>
+            <wp:cNvGraphicFramePr>
+              <a:graphicFrameLocks xmlns:a="http://schemas.openxmlformats.org/drawingml/2006/main" noChangeAspect="1"/>
+            </wp:cNvGraphicFramePr>
+            <a:graphic xmlns:a="http://schemas.openxmlformats.org/drawingml/2006/main">
+              <a:graphicData uri="http://schemas.openxmlformats.org/drawingml/2006/picture">
+                <pic:pic xmlns:pic="http://schemas.openxmlformats.org/drawingml/2006/picture">
+                  <pic:nvPicPr>
+                    <pic:cNvPr id="4" name="MCD.png"/>
+                    <pic:cNvPicPr/>
+                  </pic:nvPicPr>
+                  <pic:blipFill>
+                    <a:blip r:embed="rId26">
+                      <a:extLst>
+                        <a:ext uri="{28A0092B-C50C-407E-A947-70E740481C1C}">
+                          <a14:useLocalDpi xmlns:a14="http://schemas.microsoft.com/office/drawing/2010/main" val="0"/>
+                        </a:ext>
+                      </a:extLst>
+                    </a:blip>
+                    <a:stretch>
+                      <a:fillRect/>
+                    </a:stretch>
+                  </pic:blipFill>
+                  <pic:spPr>
+                    <a:xfrm>
+                      <a:off x="0" y="0"/>
+                      <a:ext cx="8891270" cy="4101465"/>
+                    </a:xfrm>
+                    <a:prstGeom prst="rect">
+                      <a:avLst/>
+                    </a:prstGeom>
+                  </pic:spPr>
+                </pic:pic>
+              </a:graphicData>
+            </a:graphic>
+          </wp:anchor>
+        </w:drawing>
+      </w:r>
+      <w:r>
+        <w:br w:type="page"/>
+      </w:r>
+    </w:p>
+    <w:p>
+      <w:pPr>
+        <w:sectPr>
+          <w:pgSz w:w="16838" w:h="11906" w:orient="landscape"/>
+          <w:pgMar w:top="1418" w:right="1418" w:bottom="1418" w:left="1418" w:header="709" w:footer="709" w:gutter="0"/>
+          <w:cols w:space="708"/>
+          <w:docGrid w:linePitch="360"/>
+        </w:sectPr>
+      </w:pPr>
+    </w:p>
+    <w:p/>
+    <w:p/>
+    <w:p>
+      <w:pPr>
+        <w:tabs>
+          <w:tab w:val="left" w:pos="2910"/>
+        </w:tabs>
+      </w:pPr>
+      <w:bookmarkStart w:id="83" w:name="_GoBack"/>
+      <w:bookmarkEnd w:id="83"/>
+    </w:p>
     <w:sectPr>
-      <w:pgSz w:w="16838" w:h="11906" w:orient="landscape"/>
+      <w:pgSz w:w="11906" w:h="16838"/>
       <w:pgMar w:top="1418" w:right="1418" w:bottom="1418" w:left="1418" w:header="709" w:footer="709" w:gutter="0"/>
       <w:cols w:space="708"/>
       <w:docGrid w:linePitch="360"/>
@@ -7548,7 +7837,7 @@
 </file>
 
 <file path=word/endnotes.xml><?xml version="1.0" encoding="utf-8"?>
-<w:endnotes xmlns:wpc="http://schemas.microsoft.com/office/word/2010/wordprocessingCanvas" xmlns:mc="http://schemas.openxmlformats.org/markup-compatibility/2006" xmlns:o="urn:schemas-microsoft-com:office:office" xmlns:r="http://schemas.openxmlformats.org/officeDocument/2006/relationships" xmlns:m="http://schemas.openxmlformats.org/officeDocument/2006/math" xmlns:v="urn:schemas-microsoft-com:vml" xmlns:wp14="http://schemas.microsoft.com/office/word/2010/wordprocessingDrawing" xmlns:wp="http://schemas.openxmlformats.org/drawingml/2006/wordprocessingDrawing" xmlns:w10="urn:schemas-microsoft-com:office:word" xmlns:w="http://schemas.openxmlformats.org/wordprocessingml/2006/main" xmlns:w14="http://schemas.microsoft.com/office/word/2010/wordml" xmlns:w15="http://schemas.microsoft.com/office/word/2012/wordml" xmlns:wpg="http://schemas.microsoft.com/office/word/2010/wordprocessingGroup" xmlns:wpi="http://schemas.microsoft.com/office/word/2010/wordprocessingInk" xmlns:wne="http://schemas.microsoft.com/office/word/2006/wordml" xmlns:wps="http://schemas.microsoft.com/office/word/2010/wordprocessingShape" mc:Ignorable="w14 w15 wp14">
+<w:endnotes xmlns:wpc="http://schemas.microsoft.com/office/word/2010/wordprocessingCanvas" xmlns:cx="http://schemas.microsoft.com/office/drawing/2014/chartex" xmlns:cx1="http://schemas.microsoft.com/office/drawing/2015/9/8/chartex" xmlns:cx2="http://schemas.microsoft.com/office/drawing/2015/10/21/chartex" xmlns:cx3="http://schemas.microsoft.com/office/drawing/2016/5/9/chartex" xmlns:cx4="http://schemas.microsoft.com/office/drawing/2016/5/10/chartex" xmlns:cx5="http://schemas.microsoft.com/office/drawing/2016/5/11/chartex" xmlns:cx6="http://schemas.microsoft.com/office/drawing/2016/5/12/chartex" xmlns:cx7="http://schemas.microsoft.com/office/drawing/2016/5/13/chartex" xmlns:cx8="http://schemas.microsoft.com/office/drawing/2016/5/14/chartex" xmlns:mc="http://schemas.openxmlformats.org/markup-compatibility/2006" xmlns:aink="http://schemas.microsoft.com/office/drawing/2016/ink" xmlns:am3d="http://schemas.microsoft.com/office/drawing/2017/model3d" xmlns:o="urn:schemas-microsoft-com:office:office" xmlns:r="http://schemas.openxmlformats.org/officeDocument/2006/relationships" xmlns:m="http://schemas.openxmlformats.org/officeDocument/2006/math" xmlns:v="urn:schemas-microsoft-com:vml" xmlns:wp14="http://schemas.microsoft.com/office/word/2010/wordprocessingDrawing" xmlns:wp="http://schemas.openxmlformats.org/drawingml/2006/wordprocessingDrawing" xmlns:w10="urn:schemas-microsoft-com:office:word" xmlns:w="http://schemas.openxmlformats.org/wordprocessingml/2006/main" xmlns:w14="http://schemas.microsoft.com/office/word/2010/wordml" xmlns:w15="http://schemas.microsoft.com/office/word/2012/wordml" xmlns:w16cid="http://schemas.microsoft.com/office/word/2016/wordml/cid" xmlns:w16se="http://schemas.microsoft.com/office/word/2015/wordml/symex" xmlns:wpg="http://schemas.microsoft.com/office/word/2010/wordprocessingGroup" xmlns:wpi="http://schemas.microsoft.com/office/word/2010/wordprocessingInk" xmlns:wne="http://schemas.microsoft.com/office/word/2006/wordml" xmlns:wps="http://schemas.microsoft.com/office/word/2010/wordprocessingShape" mc:Ignorable="w14 w15 w16se w16cid wp14">
   <w:endnote w:type="separator" w:id="-1">
     <w:p>
       <w:pPr>
@@ -7573,7 +7862,7 @@
 </file>
 
 <file path=word/footer1.xml><?xml version="1.0" encoding="utf-8"?>
-<w:ftr xmlns:wpc="http://schemas.microsoft.com/office/word/2010/wordprocessingCanvas" xmlns:mc="http://schemas.openxmlformats.org/markup-compatibility/2006" xmlns:o="urn:schemas-microsoft-com:office:office" xmlns:r="http://schemas.openxmlformats.org/officeDocument/2006/relationships" xmlns:m="http://schemas.openxmlformats.org/officeDocument/2006/math" xmlns:v="urn:schemas-microsoft-com:vml" xmlns:wp14="http://schemas.microsoft.com/office/word/2010/wordprocessingDrawing" xmlns:wp="http://schemas.openxmlformats.org/drawingml/2006/wordprocessingDrawing" xmlns:w10="urn:schemas-microsoft-com:office:word" xmlns:w="http://schemas.openxmlformats.org/wordprocessingml/2006/main" xmlns:w14="http://schemas.microsoft.com/office/word/2010/wordml" xmlns:w15="http://schemas.microsoft.com/office/word/2012/wordml" xmlns:wpg="http://schemas.microsoft.com/office/word/2010/wordprocessingGroup" xmlns:wpi="http://schemas.microsoft.com/office/word/2010/wordprocessingInk" xmlns:wne="http://schemas.microsoft.com/office/word/2006/wordml" xmlns:wps="http://schemas.microsoft.com/office/word/2010/wordprocessingShape" mc:Ignorable="w14 w15 wp14">
+<w:ftr xmlns:wpc="http://schemas.microsoft.com/office/word/2010/wordprocessingCanvas" xmlns:cx="http://schemas.microsoft.com/office/drawing/2014/chartex" xmlns:cx1="http://schemas.microsoft.com/office/drawing/2015/9/8/chartex" xmlns:cx2="http://schemas.microsoft.com/office/drawing/2015/10/21/chartex" xmlns:cx3="http://schemas.microsoft.com/office/drawing/2016/5/9/chartex" xmlns:cx4="http://schemas.microsoft.com/office/drawing/2016/5/10/chartex" xmlns:cx5="http://schemas.microsoft.com/office/drawing/2016/5/11/chartex" xmlns:cx6="http://schemas.microsoft.com/office/drawing/2016/5/12/chartex" xmlns:cx7="http://schemas.microsoft.com/office/drawing/2016/5/13/chartex" xmlns:cx8="http://schemas.microsoft.com/office/drawing/2016/5/14/chartex" xmlns:mc="http://schemas.openxmlformats.org/markup-compatibility/2006" xmlns:aink="http://schemas.microsoft.com/office/drawing/2016/ink" xmlns:am3d="http://schemas.microsoft.com/office/drawing/2017/model3d" xmlns:o="urn:schemas-microsoft-com:office:office" xmlns:r="http://schemas.openxmlformats.org/officeDocument/2006/relationships" xmlns:m="http://schemas.openxmlformats.org/officeDocument/2006/math" xmlns:v="urn:schemas-microsoft-com:vml" xmlns:wp14="http://schemas.microsoft.com/office/word/2010/wordprocessingDrawing" xmlns:wp="http://schemas.openxmlformats.org/drawingml/2006/wordprocessingDrawing" xmlns:w10="urn:schemas-microsoft-com:office:word" xmlns:w="http://schemas.openxmlformats.org/wordprocessingml/2006/main" xmlns:w14="http://schemas.microsoft.com/office/word/2010/wordml" xmlns:w15="http://schemas.microsoft.com/office/word/2012/wordml" xmlns:w16cid="http://schemas.microsoft.com/office/word/2016/wordml/cid" xmlns:w16se="http://schemas.microsoft.com/office/word/2015/wordml/symex" xmlns:wpg="http://schemas.microsoft.com/office/word/2010/wordprocessingGroup" xmlns:wpi="http://schemas.microsoft.com/office/word/2010/wordprocessingInk" xmlns:wne="http://schemas.microsoft.com/office/word/2006/wordml" xmlns:wps="http://schemas.microsoft.com/office/word/2010/wordprocessingShape" mc:Ignorable="w14 w15 w16se w16cid wp14">
   <w:tbl>
     <w:tblPr>
       <w:tblW w:w="5000" w:type="pct"/>
@@ -7772,7 +8061,7 @@
 </file>
 
 <file path=word/footnotes.xml><?xml version="1.0" encoding="utf-8"?>
-<w:footnotes xmlns:wpc="http://schemas.microsoft.com/office/word/2010/wordprocessingCanvas" xmlns:mc="http://schemas.openxmlformats.org/markup-compatibility/2006" xmlns:o="urn:schemas-microsoft-com:office:office" xmlns:r="http://schemas.openxmlformats.org/officeDocument/2006/relationships" xmlns:m="http://schemas.openxmlformats.org/officeDocument/2006/math" xmlns:v="urn:schemas-microsoft-com:vml" xmlns:wp14="http://schemas.microsoft.com/office/word/2010/wordprocessingDrawing" xmlns:wp="http://schemas.openxmlformats.org/drawingml/2006/wordprocessingDrawing" xmlns:w10="urn:schemas-microsoft-com:office:word" xmlns:w="http://schemas.openxmlformats.org/wordprocessingml/2006/main" xmlns:w14="http://schemas.microsoft.com/office/word/2010/wordml" xmlns:w15="http://schemas.microsoft.com/office/word/2012/wordml" xmlns:wpg="http://schemas.microsoft.com/office/word/2010/wordprocessingGroup" xmlns:wpi="http://schemas.microsoft.com/office/word/2010/wordprocessingInk" xmlns:wne="http://schemas.microsoft.com/office/word/2006/wordml" xmlns:wps="http://schemas.microsoft.com/office/word/2010/wordprocessingShape" mc:Ignorable="w14 w15 wp14">
+<w:footnotes xmlns:wpc="http://schemas.microsoft.com/office/word/2010/wordprocessingCanvas" xmlns:cx="http://schemas.microsoft.com/office/drawing/2014/chartex" xmlns:cx1="http://schemas.microsoft.com/office/drawing/2015/9/8/chartex" xmlns:cx2="http://schemas.microsoft.com/office/drawing/2015/10/21/chartex" xmlns:cx3="http://schemas.microsoft.com/office/drawing/2016/5/9/chartex" xmlns:cx4="http://schemas.microsoft.com/office/drawing/2016/5/10/chartex" xmlns:cx5="http://schemas.microsoft.com/office/drawing/2016/5/11/chartex" xmlns:cx6="http://schemas.microsoft.com/office/drawing/2016/5/12/chartex" xmlns:cx7="http://schemas.microsoft.com/office/drawing/2016/5/13/chartex" xmlns:cx8="http://schemas.microsoft.com/office/drawing/2016/5/14/chartex" xmlns:mc="http://schemas.openxmlformats.org/markup-compatibility/2006" xmlns:aink="http://schemas.microsoft.com/office/drawing/2016/ink" xmlns:am3d="http://schemas.microsoft.com/office/drawing/2017/model3d" xmlns:o="urn:schemas-microsoft-com:office:office" xmlns:r="http://schemas.openxmlformats.org/officeDocument/2006/relationships" xmlns:m="http://schemas.openxmlformats.org/officeDocument/2006/math" xmlns:v="urn:schemas-microsoft-com:vml" xmlns:wp14="http://schemas.microsoft.com/office/word/2010/wordprocessingDrawing" xmlns:wp="http://schemas.openxmlformats.org/drawingml/2006/wordprocessingDrawing" xmlns:w10="urn:schemas-microsoft-com:office:word" xmlns:w="http://schemas.openxmlformats.org/wordprocessingml/2006/main" xmlns:w14="http://schemas.microsoft.com/office/word/2010/wordml" xmlns:w15="http://schemas.microsoft.com/office/word/2012/wordml" xmlns:w16cid="http://schemas.microsoft.com/office/word/2016/wordml/cid" xmlns:w16se="http://schemas.microsoft.com/office/word/2015/wordml/symex" xmlns:wpg="http://schemas.microsoft.com/office/word/2010/wordprocessingGroup" xmlns:wpi="http://schemas.microsoft.com/office/word/2010/wordprocessingInk" xmlns:wne="http://schemas.microsoft.com/office/word/2006/wordml" xmlns:wps="http://schemas.microsoft.com/office/word/2010/wordprocessingShape" mc:Ignorable="w14 w15 w16se w16cid wp14">
   <w:footnote w:type="separator" w:id="-1">
     <w:p>
       <w:pPr>
@@ -7797,7 +8086,7 @@
 </file>
 
 <file path=word/numbering.xml><?xml version="1.0" encoding="utf-8"?>
-<w:numbering xmlns:wpc="http://schemas.microsoft.com/office/word/2010/wordprocessingCanvas" xmlns:mc="http://schemas.openxmlformats.org/markup-compatibility/2006" xmlns:o="urn:schemas-microsoft-com:office:office" xmlns:r="http://schemas.openxmlformats.org/officeDocument/2006/relationships" xmlns:m="http://schemas.openxmlformats.org/officeDocument/2006/math" xmlns:v="urn:schemas-microsoft-com:vml" xmlns:wp14="http://schemas.microsoft.com/office/word/2010/wordprocessingDrawing" xmlns:wp="http://schemas.openxmlformats.org/drawingml/2006/wordprocessingDrawing" xmlns:w10="urn:schemas-microsoft-com:office:word" xmlns:w="http://schemas.openxmlformats.org/wordprocessingml/2006/main" xmlns:w14="http://schemas.microsoft.com/office/word/2010/wordml" xmlns:w15="http://schemas.microsoft.com/office/word/2012/wordml" xmlns:wpg="http://schemas.microsoft.com/office/word/2010/wordprocessingGroup" xmlns:wpi="http://schemas.microsoft.com/office/word/2010/wordprocessingInk" xmlns:wne="http://schemas.microsoft.com/office/word/2006/wordml" xmlns:wps="http://schemas.microsoft.com/office/word/2010/wordprocessingShape" mc:Ignorable="w14 w15 wp14">
+<w:numbering xmlns:wpc="http://schemas.microsoft.com/office/word/2010/wordprocessingCanvas" xmlns:cx="http://schemas.microsoft.com/office/drawing/2014/chartex" xmlns:cx1="http://schemas.microsoft.com/office/drawing/2015/9/8/chartex" xmlns:cx2="http://schemas.microsoft.com/office/drawing/2015/10/21/chartex" xmlns:cx3="http://schemas.microsoft.com/office/drawing/2016/5/9/chartex" xmlns:cx4="http://schemas.microsoft.com/office/drawing/2016/5/10/chartex" xmlns:cx5="http://schemas.microsoft.com/office/drawing/2016/5/11/chartex" xmlns:cx6="http://schemas.microsoft.com/office/drawing/2016/5/12/chartex" xmlns:cx7="http://schemas.microsoft.com/office/drawing/2016/5/13/chartex" xmlns:cx8="http://schemas.microsoft.com/office/drawing/2016/5/14/chartex" xmlns:mc="http://schemas.openxmlformats.org/markup-compatibility/2006" xmlns:aink="http://schemas.microsoft.com/office/drawing/2016/ink" xmlns:am3d="http://schemas.microsoft.com/office/drawing/2017/model3d" xmlns:o="urn:schemas-microsoft-com:office:office" xmlns:r="http://schemas.openxmlformats.org/officeDocument/2006/relationships" xmlns:m="http://schemas.openxmlformats.org/officeDocument/2006/math" xmlns:v="urn:schemas-microsoft-com:vml" xmlns:wp14="http://schemas.microsoft.com/office/word/2010/wordprocessingDrawing" xmlns:wp="http://schemas.openxmlformats.org/drawingml/2006/wordprocessingDrawing" xmlns:w10="urn:schemas-microsoft-com:office:word" xmlns:w="http://schemas.openxmlformats.org/wordprocessingml/2006/main" xmlns:w14="http://schemas.microsoft.com/office/word/2010/wordml" xmlns:w15="http://schemas.microsoft.com/office/word/2012/wordml" xmlns:w16cid="http://schemas.microsoft.com/office/word/2016/wordml/cid" xmlns:w16se="http://schemas.microsoft.com/office/word/2015/wordml/symex" xmlns:wpg="http://schemas.microsoft.com/office/word/2010/wordprocessingGroup" xmlns:wpi="http://schemas.microsoft.com/office/word/2010/wordprocessingInk" xmlns:wne="http://schemas.microsoft.com/office/word/2006/wordml" xmlns:wps="http://schemas.microsoft.com/office/word/2010/wordprocessingShape" mc:Ignorable="w14 w15 w16se w16cid wp14">
   <w:abstractNum w:abstractNumId="0" w15:restartNumberingAfterBreak="0">
     <w:nsid w:val="036A1BFA"/>
     <w:multiLevelType w:val="hybridMultilevel"/>
@@ -9656,7 +9945,7 @@
 </file>
 
 <file path=word/styles.xml><?xml version="1.0" encoding="utf-8"?>
-<w:styles xmlns:mc="http://schemas.openxmlformats.org/markup-compatibility/2006" xmlns:r="http://schemas.openxmlformats.org/officeDocument/2006/relationships" xmlns:w="http://schemas.openxmlformats.org/wordprocessingml/2006/main" xmlns:w14="http://schemas.microsoft.com/office/word/2010/wordml" xmlns:w15="http://schemas.microsoft.com/office/word/2012/wordml" mc:Ignorable="w14 w15">
+<w:styles xmlns:mc="http://schemas.openxmlformats.org/markup-compatibility/2006" xmlns:r="http://schemas.openxmlformats.org/officeDocument/2006/relationships" xmlns:w="http://schemas.openxmlformats.org/wordprocessingml/2006/main" xmlns:w14="http://schemas.microsoft.com/office/word/2010/wordml" xmlns:w15="http://schemas.microsoft.com/office/word/2012/wordml" xmlns:w16cid="http://schemas.microsoft.com/office/word/2016/wordml/cid" xmlns:w16se="http://schemas.microsoft.com/office/word/2015/wordml/symex" mc:Ignorable="w14 w15 w16se w16cid">
   <w:docDefaults>
     <w:rPrDefault>
       <w:rPr>
@@ -9672,7 +9961,7 @@
       </w:pPr>
     </w:pPrDefault>
   </w:docDefaults>
-  <w:latentStyles w:defLockedState="0" w:defUIPriority="99" w:defSemiHidden="0" w:defUnhideWhenUsed="0" w:defQFormat="0" w:count="371">
+  <w:latentStyles w:defLockedState="0" w:defUIPriority="99" w:defSemiHidden="0" w:defUnhideWhenUsed="0" w:defQFormat="0" w:count="375">
     <w:lsdException w:name="Normal" w:uiPriority="0" w:qFormat="1"/>
     <w:lsdException w:name="heading 1" w:uiPriority="9" w:qFormat="1"/>
     <w:lsdException w:name="heading 2" w:semiHidden="1" w:uiPriority="9" w:unhideWhenUsed="1" w:qFormat="1"/>
@@ -9778,7 +10067,6 @@
     <w:lsdException w:name="HTML Sample" w:semiHidden="1" w:unhideWhenUsed="1"/>
     <w:lsdException w:name="HTML Typewriter" w:semiHidden="1" w:unhideWhenUsed="1"/>
     <w:lsdException w:name="HTML Variable" w:semiHidden="1" w:unhideWhenUsed="1"/>
-    <w:lsdException w:name="Normal Table" w:semiHidden="1" w:unhideWhenUsed="1"/>
     <w:lsdException w:name="annotation subject" w:semiHidden="1" w:unhideWhenUsed="1"/>
     <w:lsdException w:name="No List" w:semiHidden="1" w:unhideWhenUsed="1"/>
     <w:lsdException w:name="Outline List 1" w:semiHidden="1" w:unhideWhenUsed="1"/>
@@ -9822,10 +10110,8 @@
     <w:lsdException w:name="Table Elegant" w:semiHidden="1" w:unhideWhenUsed="1"/>
     <w:lsdException w:name="Table Professional" w:semiHidden="1" w:unhideWhenUsed="1"/>
     <w:lsdException w:name="Table Subtle 1" w:semiHidden="1" w:unhideWhenUsed="1"/>
-    <w:lsdException w:name="Table Subtle 2" w:semiHidden="1" w:unhideWhenUsed="1"/>
     <w:lsdException w:name="Table Web 1" w:semiHidden="1" w:unhideWhenUsed="1"/>
     <w:lsdException w:name="Table Web 2" w:semiHidden="1" w:unhideWhenUsed="1"/>
-    <w:lsdException w:name="Table Web 3" w:semiHidden="1" w:unhideWhenUsed="1"/>
     <w:lsdException w:name="Balloon Text" w:semiHidden="1" w:unhideWhenUsed="1"/>
     <w:lsdException w:name="Table Grid" w:uiPriority="39"/>
     <w:lsdException w:name="Table Theme" w:semiHidden="1" w:unhideWhenUsed="1"/>
@@ -10044,6 +10330,10 @@
     <w:lsdException w:name="List Table 5 Dark Accent 6" w:uiPriority="50"/>
     <w:lsdException w:name="List Table 6 Colorful Accent 6" w:uiPriority="51"/>
     <w:lsdException w:name="List Table 7 Colorful Accent 6" w:uiPriority="52"/>
+    <w:lsdException w:name="Mention" w:semiHidden="1" w:unhideWhenUsed="1"/>
+    <w:lsdException w:name="Smart Hyperlink" w:semiHidden="1" w:unhideWhenUsed="1"/>
+    <w:lsdException w:name="Hashtag" w:semiHidden="1" w:unhideWhenUsed="1"/>
+    <w:lsdException w:name="Unresolved Mention" w:semiHidden="1" w:unhideWhenUsed="1"/>
   </w:latentStyles>
   <w:style w:type="paragraph" w:default="1" w:styleId="Normal">
     <w:name w:val="Normal"/>
@@ -10385,7 +10675,7 @@
 </file>
 
 <file path=word/glossary/document.xml><?xml version="1.0" encoding="utf-8"?>
-<w:glossaryDocument xmlns:wpc="http://schemas.microsoft.com/office/word/2010/wordprocessingCanvas" xmlns:mc="http://schemas.openxmlformats.org/markup-compatibility/2006" xmlns:o="urn:schemas-microsoft-com:office:office" xmlns:r="http://schemas.openxmlformats.org/officeDocument/2006/relationships" xmlns:m="http://schemas.openxmlformats.org/officeDocument/2006/math" xmlns:v="urn:schemas-microsoft-com:vml" xmlns:wp14="http://schemas.microsoft.com/office/word/2010/wordprocessingDrawing" xmlns:wp="http://schemas.openxmlformats.org/drawingml/2006/wordprocessingDrawing" xmlns:w10="urn:schemas-microsoft-com:office:word" xmlns:w="http://schemas.openxmlformats.org/wordprocessingml/2006/main" xmlns:w14="http://schemas.microsoft.com/office/word/2010/wordml" xmlns:w15="http://schemas.microsoft.com/office/word/2012/wordml" xmlns:wpg="http://schemas.microsoft.com/office/word/2010/wordprocessingGroup" xmlns:wpi="http://schemas.microsoft.com/office/word/2010/wordprocessingInk" xmlns:wne="http://schemas.microsoft.com/office/word/2006/wordml" xmlns:wps="http://schemas.microsoft.com/office/word/2010/wordprocessingShape" mc:Ignorable="w14 w15 wp14">
+<w:glossaryDocument xmlns:wpc="http://schemas.microsoft.com/office/word/2010/wordprocessingCanvas" xmlns:cx="http://schemas.microsoft.com/office/drawing/2014/chartex" xmlns:cx1="http://schemas.microsoft.com/office/drawing/2015/9/8/chartex" xmlns:cx2="http://schemas.microsoft.com/office/drawing/2015/10/21/chartex" xmlns:cx3="http://schemas.microsoft.com/office/drawing/2016/5/9/chartex" xmlns:cx4="http://schemas.microsoft.com/office/drawing/2016/5/10/chartex" xmlns:cx5="http://schemas.microsoft.com/office/drawing/2016/5/11/chartex" xmlns:cx6="http://schemas.microsoft.com/office/drawing/2016/5/12/chartex" xmlns:cx7="http://schemas.microsoft.com/office/drawing/2016/5/13/chartex" xmlns:cx8="http://schemas.microsoft.com/office/drawing/2016/5/14/chartex" xmlns:mc="http://schemas.openxmlformats.org/markup-compatibility/2006" xmlns:aink="http://schemas.microsoft.com/office/drawing/2016/ink" xmlns:am3d="http://schemas.microsoft.com/office/drawing/2017/model3d" xmlns:o="urn:schemas-microsoft-com:office:office" xmlns:r="http://schemas.openxmlformats.org/officeDocument/2006/relationships" xmlns:m="http://schemas.openxmlformats.org/officeDocument/2006/math" xmlns:v="urn:schemas-microsoft-com:vml" xmlns:wp14="http://schemas.microsoft.com/office/word/2010/wordprocessingDrawing" xmlns:wp="http://schemas.openxmlformats.org/drawingml/2006/wordprocessingDrawing" xmlns:w10="urn:schemas-microsoft-com:office:word" xmlns:w="http://schemas.openxmlformats.org/wordprocessingml/2006/main" xmlns:w14="http://schemas.microsoft.com/office/word/2010/wordml" xmlns:w15="http://schemas.microsoft.com/office/word/2012/wordml" xmlns:w16cid="http://schemas.microsoft.com/office/word/2016/wordml/cid" xmlns:w16se="http://schemas.microsoft.com/office/word/2015/wordml/symex" xmlns:wpg="http://schemas.microsoft.com/office/word/2010/wordprocessingGroup" xmlns:wpi="http://schemas.microsoft.com/office/word/2010/wordprocessingInk" xmlns:wne="http://schemas.microsoft.com/office/word/2006/wordml" xmlns:wps="http://schemas.microsoft.com/office/word/2010/wordprocessingShape" mc:Ignorable="w14 w15 w16se w16cid wp14">
   <w:docParts>
     <w:docPart>
       <w:docPartPr>
@@ -10421,27 +10711,27 @@
 </file>
 
 <file path=word/glossary/fontTable.xml><?xml version="1.0" encoding="utf-8"?>
-<w:fonts xmlns:mc="http://schemas.openxmlformats.org/markup-compatibility/2006" xmlns:r="http://schemas.openxmlformats.org/officeDocument/2006/relationships" xmlns:w="http://schemas.openxmlformats.org/wordprocessingml/2006/main" xmlns:w14="http://schemas.microsoft.com/office/word/2010/wordml" xmlns:w15="http://schemas.microsoft.com/office/word/2012/wordml" mc:Ignorable="w14 w15">
+<w:fonts xmlns:mc="http://schemas.openxmlformats.org/markup-compatibility/2006" xmlns:r="http://schemas.openxmlformats.org/officeDocument/2006/relationships" xmlns:w="http://schemas.openxmlformats.org/wordprocessingml/2006/main" xmlns:w14="http://schemas.microsoft.com/office/word/2010/wordml" xmlns:w15="http://schemas.microsoft.com/office/word/2012/wordml" xmlns:w16cid="http://schemas.microsoft.com/office/word/2016/wordml/cid" xmlns:w16se="http://schemas.microsoft.com/office/word/2015/wordml/symex" mc:Ignorable="w14 w15 w16se w16cid">
   <w:font w:name="Times New Roman">
     <w:panose1 w:val="02020603050405020304"/>
     <w:charset w:val="00"/>
     <w:family w:val="roman"/>
     <w:pitch w:val="variable"/>
-    <w:sig w:usb0="E0002AFF" w:usb1="C0007841" w:usb2="00000009" w:usb3="00000000" w:csb0="000001FF" w:csb1="00000000"/>
+    <w:sig w:usb0="E0002AFF" w:usb1="C0007843" w:usb2="00000009" w:usb3="00000000" w:csb0="000001FF" w:csb1="00000000"/>
   </w:font>
   <w:font w:name="Calibri">
     <w:panose1 w:val="020F0502020204030204"/>
     <w:charset w:val="00"/>
     <w:family w:val="swiss"/>
     <w:pitch w:val="variable"/>
-    <w:sig w:usb0="E00002FF" w:usb1="4000ACFF" w:usb2="00000001" w:usb3="00000000" w:csb0="0000019F" w:csb1="00000000"/>
+    <w:sig w:usb0="E0002AFF" w:usb1="4000ACFF" w:usb2="00000001" w:usb3="00000000" w:csb0="000001FF" w:csb1="00000000"/>
   </w:font>
   <w:font w:name="Courier New">
     <w:panose1 w:val="02070309020205020404"/>
     <w:charset w:val="00"/>
     <w:family w:val="modern"/>
     <w:pitch w:val="fixed"/>
-    <w:sig w:usb0="E0002AFF" w:usb1="C0007843" w:usb2="00000009" w:usb3="00000000" w:csb0="000001FF" w:csb1="00000000"/>
+    <w:sig w:usb0="E0002EFF" w:usb1="C0007843" w:usb2="00000009" w:usb3="00000000" w:csb0="000001FF" w:csb1="00000000"/>
   </w:font>
   <w:font w:name="Wingdings">
     <w:panose1 w:val="05000000000000000000"/>
@@ -10462,7 +10752,7 @@
     <w:charset w:val="00"/>
     <w:family w:val="swiss"/>
     <w:pitch w:val="variable"/>
-    <w:sig w:usb0="A00002EF" w:usb1="4000207B" w:usb2="00000000" w:usb3="00000000" w:csb0="0000019F" w:csb1="00000000"/>
+    <w:sig w:usb0="A0002AEF" w:usb1="4000207B" w:usb2="00000000" w:usb3="00000000" w:csb0="000001FF" w:csb1="00000000"/>
   </w:font>
   <w:font w:name="Impact">
     <w:panose1 w:val="020B0806030902050204"/>
@@ -10475,7 +10765,7 @@
 </file>
 
 <file path=word/glossary/settings.xml><?xml version="1.0" encoding="utf-8"?>
-<w:settings xmlns:mc="http://schemas.openxmlformats.org/markup-compatibility/2006" xmlns:o="urn:schemas-microsoft-com:office:office" xmlns:r="http://schemas.openxmlformats.org/officeDocument/2006/relationships" xmlns:m="http://schemas.openxmlformats.org/officeDocument/2006/math" xmlns:v="urn:schemas-microsoft-com:vml" xmlns:w10="urn:schemas-microsoft-com:office:word" xmlns:w="http://schemas.openxmlformats.org/wordprocessingml/2006/main" xmlns:w14="http://schemas.microsoft.com/office/word/2010/wordml" xmlns:w15="http://schemas.microsoft.com/office/word/2012/wordml" xmlns:sl="http://schemas.openxmlformats.org/schemaLibrary/2006/main" mc:Ignorable="w14 w15">
+<w:settings xmlns:mc="http://schemas.openxmlformats.org/markup-compatibility/2006" xmlns:o="urn:schemas-microsoft-com:office:office" xmlns:r="http://schemas.openxmlformats.org/officeDocument/2006/relationships" xmlns:m="http://schemas.openxmlformats.org/officeDocument/2006/math" xmlns:v="urn:schemas-microsoft-com:vml" xmlns:w10="urn:schemas-microsoft-com:office:word" xmlns:w="http://schemas.openxmlformats.org/wordprocessingml/2006/main" xmlns:w14="http://schemas.microsoft.com/office/word/2010/wordml" xmlns:w15="http://schemas.microsoft.com/office/word/2012/wordml" xmlns:w16cid="http://schemas.microsoft.com/office/word/2016/wordml/cid" xmlns:w16se="http://schemas.microsoft.com/office/word/2015/wordml/symex" xmlns:sl="http://schemas.openxmlformats.org/schemaLibrary/2006/main" mc:Ignorable="w14 w15 w16se w16cid">
   <w:view w:val="normal"/>
   <w:defaultTabStop w:val="708"/>
   <w:hyphenationZone w:val="425"/>
@@ -10487,6 +10777,7 @@
     <w:compatSetting w:name="enableOpenTypeFeatures" w:uri="http://schemas.microsoft.com/office/word" w:val="1"/>
     <w:compatSetting w:name="doNotFlipMirrorIndents" w:uri="http://schemas.microsoft.com/office/word" w:val="1"/>
     <w:compatSetting w:name="differentiateMultirowTableHeaders" w:uri="http://schemas.microsoft.com/office/word" w:val="1"/>
+    <w:compatSetting w:name="useWord2013TrackBottomHyphenation" w:uri="http://schemas.microsoft.com/office/word" w:val="1"/>
   </w:compat>
   <w:rsids>
     <w:rsidRoot w:val="002462E7"/>
@@ -10500,6 +10791,7 @@
     <w:rsid w:val="004D648E"/>
     <w:rsid w:val="00522076"/>
     <w:rsid w:val="0086300A"/>
+    <w:rsid w:val="00A7296F"/>
     <w:rsid w:val="00B13B22"/>
     <w:rsid w:val="00CB28C6"/>
     <w:rsid w:val="00EA7EA5"/>
@@ -10528,7 +10820,7 @@
 </file>
 
 <file path=word/glossary/styles.xml><?xml version="1.0" encoding="utf-8"?>
-<w:styles xmlns:mc="http://schemas.openxmlformats.org/markup-compatibility/2006" xmlns:r="http://schemas.openxmlformats.org/officeDocument/2006/relationships" xmlns:w="http://schemas.openxmlformats.org/wordprocessingml/2006/main" xmlns:w14="http://schemas.microsoft.com/office/word/2010/wordml" xmlns:w15="http://schemas.microsoft.com/office/word/2012/wordml" mc:Ignorable="w14 w15">
+<w:styles xmlns:mc="http://schemas.openxmlformats.org/markup-compatibility/2006" xmlns:r="http://schemas.openxmlformats.org/officeDocument/2006/relationships" xmlns:w="http://schemas.openxmlformats.org/wordprocessingml/2006/main" xmlns:w14="http://schemas.microsoft.com/office/word/2010/wordml" xmlns:w15="http://schemas.microsoft.com/office/word/2012/wordml" xmlns:w16cid="http://schemas.microsoft.com/office/word/2016/wordml/cid" xmlns:w16se="http://schemas.microsoft.com/office/word/2015/wordml/symex" mc:Ignorable="w14 w15 w16se w16cid">
   <w:docDefaults>
     <w:rPrDefault>
       <w:rPr>
@@ -10544,7 +10836,7 @@
       </w:pPr>
     </w:pPrDefault>
   </w:docDefaults>
-  <w:latentStyles w:defLockedState="0" w:defUIPriority="99" w:defSemiHidden="0" w:defUnhideWhenUsed="0" w:defQFormat="0" w:count="371">
+  <w:latentStyles w:defLockedState="0" w:defUIPriority="99" w:defSemiHidden="0" w:defUnhideWhenUsed="0" w:defQFormat="0" w:count="375">
     <w:lsdException w:name="Normal" w:uiPriority="0" w:qFormat="1"/>
     <w:lsdException w:name="heading 1" w:uiPriority="9" w:qFormat="1"/>
     <w:lsdException w:name="heading 2" w:semiHidden="1" w:uiPriority="9" w:unhideWhenUsed="1" w:qFormat="1"/>
@@ -10650,7 +10942,6 @@
     <w:lsdException w:name="HTML Sample" w:semiHidden="1" w:unhideWhenUsed="1"/>
     <w:lsdException w:name="HTML Typewriter" w:semiHidden="1" w:unhideWhenUsed="1"/>
     <w:lsdException w:name="HTML Variable" w:semiHidden="1" w:unhideWhenUsed="1"/>
-    <w:lsdException w:name="Normal Table" w:semiHidden="1" w:unhideWhenUsed="1"/>
     <w:lsdException w:name="annotation subject" w:semiHidden="1" w:unhideWhenUsed="1"/>
     <w:lsdException w:name="No List" w:semiHidden="1" w:unhideWhenUsed="1"/>
     <w:lsdException w:name="Outline List 1" w:semiHidden="1" w:unhideWhenUsed="1"/>
@@ -10694,10 +10985,8 @@
     <w:lsdException w:name="Table Elegant" w:semiHidden="1" w:unhideWhenUsed="1"/>
     <w:lsdException w:name="Table Professional" w:semiHidden="1" w:unhideWhenUsed="1"/>
     <w:lsdException w:name="Table Subtle 1" w:semiHidden="1" w:unhideWhenUsed="1"/>
-    <w:lsdException w:name="Table Subtle 2" w:semiHidden="1" w:unhideWhenUsed="1"/>
     <w:lsdException w:name="Table Web 1" w:semiHidden="1" w:unhideWhenUsed="1"/>
     <w:lsdException w:name="Table Web 2" w:semiHidden="1" w:unhideWhenUsed="1"/>
-    <w:lsdException w:name="Table Web 3" w:semiHidden="1" w:unhideWhenUsed="1"/>
     <w:lsdException w:name="Balloon Text" w:semiHidden="1" w:unhideWhenUsed="1"/>
     <w:lsdException w:name="Table Grid" w:uiPriority="39"/>
     <w:lsdException w:name="Table Theme" w:semiHidden="1" w:unhideWhenUsed="1"/>
@@ -10916,6 +11205,10 @@
     <w:lsdException w:name="List Table 5 Dark Accent 6" w:uiPriority="50"/>
     <w:lsdException w:name="List Table 6 Colorful Accent 6" w:uiPriority="51"/>
     <w:lsdException w:name="List Table 7 Colorful Accent 6" w:uiPriority="52"/>
+    <w:lsdException w:name="Mention" w:semiHidden="1" w:unhideWhenUsed="1"/>
+    <w:lsdException w:name="Smart Hyperlink" w:semiHidden="1" w:unhideWhenUsed="1"/>
+    <w:lsdException w:name="Hashtag" w:semiHidden="1" w:unhideWhenUsed="1"/>
+    <w:lsdException w:name="Unresolved Mention" w:semiHidden="1" w:unhideWhenUsed="1"/>
   </w:latentStyles>
   <w:style w:type="paragraph" w:default="1" w:styleId="Normal">
     <w:name w:val="Normal"/>
@@ -10966,7 +11259,7 @@
 </file>
 
 <file path=word/glossary/webSettings.xml><?xml version="1.0" encoding="utf-8"?>
-<w:webSettings xmlns:mc="http://schemas.openxmlformats.org/markup-compatibility/2006" xmlns:r="http://schemas.openxmlformats.org/officeDocument/2006/relationships" xmlns:w="http://schemas.openxmlformats.org/wordprocessingml/2006/main" xmlns:w14="http://schemas.microsoft.com/office/word/2010/wordml" xmlns:w15="http://schemas.microsoft.com/office/word/2012/wordml" mc:Ignorable="w14 w15">
+<w:webSettings xmlns:mc="http://schemas.openxmlformats.org/markup-compatibility/2006" xmlns:r="http://schemas.openxmlformats.org/officeDocument/2006/relationships" xmlns:w="http://schemas.openxmlformats.org/wordprocessingml/2006/main" xmlns:w14="http://schemas.microsoft.com/office/word/2010/wordml" xmlns:w15="http://schemas.microsoft.com/office/word/2012/wordml" xmlns:w16cid="http://schemas.microsoft.com/office/word/2016/wordml/cid" xmlns:w16se="http://schemas.microsoft.com/office/word/2015/wordml/symex" mc:Ignorable="w14 w15 w16se w16cid">
   <w:optimizeForBrowser/>
   <w:allowPNG/>
 </w:webSettings>
@@ -11257,7 +11550,7 @@
 </file>
 
 <file path=customXml/itemProps2.xml><?xml version="1.0" encoding="utf-8"?>
-<ds:datastoreItem xmlns:ds="http://schemas.openxmlformats.org/officeDocument/2006/customXml" ds:itemID="{1A94D6A0-0B3B-4DBC-AD83-E3204A1A630A}">
+<ds:datastoreItem xmlns:ds="http://schemas.openxmlformats.org/officeDocument/2006/customXml" ds:itemID="{D4D09E6F-6064-4913-AEB1-E246F17A5346}">
   <ds:schemaRefs>
     <ds:schemaRef ds:uri="http://schemas.openxmlformats.org/officeDocument/2006/bibliography"/>
   </ds:schemaRefs>

</xml_diff>